<commit_message>
Update Lakbay - A Three-Dimensional Game about Driving Fundamentals and Road Courtesy and Safety of Bacoor Municipality.docx
</commit_message>
<xml_diff>
--- a/.private/docs/Approved Title/Lakbay - A Three-Dimensional Game about Driving Fundamentals and Road Courtesy and Safety of Bacoor Municipality.docx
+++ b/.private/docs/Approved Title/Lakbay - A Three-Dimensional Game about Driving Fundamentals and Road Courtesy and Safety of Bacoor Municipality.docx
@@ -14,6 +14,7 @@
         <w:dataBinding w:prefixMappings="xmlns:ns0='http://purl.org/dc/elements/1.1/' xmlns:ns1='http://schemas.openxmlformats.org/package/2006/metadata/core-properties' " w:xpath="/ns1:coreProperties[1]/ns0:title[1]" w:storeItemID="{6C3C8BC8-F283-45AE-878A-BAB7291924A1}"/>
         <w:text/>
       </w:sdtPr>
+      <w:sdtEndPr/>
       <w:sdtContent>
         <w:p>
           <w:pPr>
@@ -2319,15 +2320,7 @@
         <w:ind w:firstLine="720"/>
       </w:pPr>
       <w:r>
-        <w:t xml:space="preserve">Road accidents happen anywhere, anytime, with anyone. It is an inevitable circumstance that may or may not take or change our lives. It is important that we (both the pedestrians and drivers), as law-abiding citizens must be aware of the road’s safety precautions and must strictly follow the rules and regulations. As for the drivers, they are the masters of the road and must be responsible for their actions especially in avoiding road accidents and </w:t>
-      </w:r>
-      <w:proofErr w:type="gramStart"/>
-      <w:r>
-        <w:t>taking into account</w:t>
-      </w:r>
-      <w:proofErr w:type="gramEnd"/>
-      <w:r>
-        <w:t xml:space="preserve"> the safety of the pedestrians.</w:t>
+        <w:t>Road accidents happen anywhere, anytime, with anyone. It is an inevitable circumstance that may or may not take or change our lives. It is important that we (both the pedestrians and drivers), as law-abiding citizens must be aware of the road’s safety precautions and must strictly follow the rules and regulations. As for the drivers, they are the masters of the road and must be responsible for their actions especially in avoiding road accidents and taking into account the safety of the pedestrians.</w:t>
       </w:r>
     </w:p>
     <w:p>
@@ -2335,21 +2328,14 @@
         <w:ind w:firstLine="720"/>
       </w:pPr>
       <w:r>
-        <w:t xml:space="preserve">The government implemented laws and regulations </w:t>
-      </w:r>
-      <w:proofErr w:type="gramStart"/>
-      <w:r>
-        <w:t>in order for</w:t>
-      </w:r>
-      <w:proofErr w:type="gramEnd"/>
-      <w:r>
-        <w:t xml:space="preserve"> us to have a safe and sound driving experience. The Filipino Driver's Manual of 2018 is a manual that guides motorists and all driver's license applicants in understanding the process of availing a driver's license as well as the importance and the responsibility of having it </w:t>
+        <w:t xml:space="preserve">The government implemented laws and regulations in order for us to have a safe and sound driving experience. The Filipino Driver's Manual of 2018 is a manual that guides motorists and all driver's license applicants in understanding the process of availing a driver's license as well as the importance and the responsibility of having it </w:t>
       </w:r>
       <w:sdt>
         <w:sdtPr>
           <w:id w:val="-1077442423"/>
           <w:citation/>
         </w:sdtPr>
+        <w:sdtEndPr/>
         <w:sdtContent>
           <w:r>
             <w:fldChar w:fldCharType="begin"/>
@@ -2383,6 +2369,7 @@
           <w:id w:val="820235360"/>
           <w:citation/>
         </w:sdtPr>
+        <w:sdtEndPr/>
         <w:sdtContent>
           <w:r>
             <w:fldChar w:fldCharType="begin"/>
@@ -2444,6 +2431,7 @@
           <w:id w:val="218718227"/>
           <w:citation/>
         </w:sdtPr>
+        <w:sdtEndPr/>
         <w:sdtContent>
           <w:r>
             <w:fldChar w:fldCharType="begin"/>
@@ -2483,6 +2471,7 @@
           <w:id w:val="-1381396890"/>
           <w:citation/>
         </w:sdtPr>
+        <w:sdtEndPr/>
         <w:sdtContent>
           <w:r>
             <w:fldChar w:fldCharType="begin"/>
@@ -2548,21 +2537,14 @@
         <w:ind w:firstLine="720"/>
       </w:pPr>
       <w:r>
-        <w:t>Over the past few decades, Bacoor City earned its name as one of the most renowned cities in the province of Cavite. The city was known as "</w:t>
-      </w:r>
-      <w:proofErr w:type="spellStart"/>
-      <w:r>
-        <w:t>Bakood</w:t>
-      </w:r>
-      <w:proofErr w:type="spellEnd"/>
-      <w:r>
-        <w:t xml:space="preserve">" during the Spaniards era and later became "Bacoor" which is now an official city in Cavite. As stated in </w:t>
+        <w:t xml:space="preserve">Over the past few decades, Bacoor City earned its name as one of the most renowned cities in the province of Cavite. The city was known as "Bakood" during the Spaniards era and later became "Bacoor" which is now an official city in Cavite. As stated in </w:t>
       </w:r>
       <w:sdt>
         <w:sdtPr>
           <w:id w:val="-1090382652"/>
           <w:citation/>
         </w:sdtPr>
+        <w:sdtEndPr/>
         <w:sdtContent>
           <w:r>
             <w:fldChar w:fldCharType="begin"/>
@@ -2596,6 +2578,7 @@
           <w:id w:val="2076700219"/>
           <w:citation/>
         </w:sdtPr>
+        <w:sdtEndPr/>
         <w:sdtContent>
           <w:r>
             <w:fldChar w:fldCharType="begin"/>
@@ -2622,15 +2605,7 @@
         </w:sdtContent>
       </w:sdt>
       <w:r>
-        <w:t xml:space="preserve">. The said figures represent 16.33% of the total population of the province making it the 14th most populous city in the country. Like any other city, Bacoor is also facing problems and issues </w:t>
-      </w:r>
-      <w:proofErr w:type="gramStart"/>
-      <w:r>
-        <w:t>with regard to</w:t>
-      </w:r>
-      <w:proofErr w:type="gramEnd"/>
-      <w:r>
-        <w:t xml:space="preserve"> governing the municipality. One of the said problems is vehicular road accidents which happen quite often.</w:t>
+        <w:t>. The said figures represent 16.33% of the total population of the province making it the 14th most populous city in the country. Like any other city, Bacoor is also facing problems and issues with regard to governing the municipality. One of the said problems is vehicular road accidents which happen quite often.</w:t>
       </w:r>
     </w:p>
     <w:p>
@@ -2638,23 +2613,7 @@
         <w:ind w:firstLine="720"/>
       </w:pPr>
       <w:r>
-        <w:t xml:space="preserve">Jeepneys, Buses, and Tamaraw FX Taxis are the common form of transportation for </w:t>
-      </w:r>
-      <w:proofErr w:type="spellStart"/>
-      <w:r>
-        <w:t>Bacooreños</w:t>
-      </w:r>
-      <w:proofErr w:type="spellEnd"/>
-      <w:r>
-        <w:t xml:space="preserve">. Furthermore, Tricycles and pedicabs ply the different roads in the said city. </w:t>
-      </w:r>
-      <w:proofErr w:type="gramStart"/>
-      <w:r>
-        <w:t>With that being said, commuters</w:t>
-      </w:r>
-      <w:proofErr w:type="gramEnd"/>
-      <w:r>
-        <w:t xml:space="preserve"> often take Jeepneys and the likes as their mode of transportation within different routes in and out of the city</w:t>
+        <w:t>Jeepneys, Buses, and Tamaraw FX Taxis are the common form of transportation for Bacooreños. Furthermore, Tricycles and pedicabs ply the different roads in the said city. With that being said, commuters often take Jeepneys and the likes as their mode of transportation within different routes in and out of the city</w:t>
       </w:r>
       <w:r>
         <w:t xml:space="preserve"> </w:t>
@@ -2664,6 +2623,7 @@
           <w:id w:val="1725021638"/>
           <w:citation/>
         </w:sdtPr>
+        <w:sdtEndPr/>
         <w:sdtContent>
           <w:r>
             <w:fldChar w:fldCharType="begin"/>
@@ -2703,6 +2663,7 @@
           <w:id w:val="1569464930"/>
           <w:citation/>
         </w:sdtPr>
+        <w:sdtEndPr/>
         <w:sdtContent>
           <w:r>
             <w:fldChar w:fldCharType="begin"/>
@@ -2729,15 +2690,7 @@
         </w:sdtContent>
       </w:sdt>
       <w:r>
-        <w:t xml:space="preserve">, Bacoor is described as a bedroom community with most of its citizens commuting to and from Metro Manila to work. The city is connected to Metro Manila by different expressways like the Cavite Expressway or CAVITEX and Muntinlupa, Aguinaldo Highway and </w:t>
-      </w:r>
-      <w:proofErr w:type="spellStart"/>
-      <w:r>
-        <w:t>Quirino</w:t>
-      </w:r>
-      <w:proofErr w:type="spellEnd"/>
-      <w:r>
-        <w:t xml:space="preserve"> Avenue, and other major thoroughfares. Considering the congestion of population of the city and its thoroughfares, it is most likely to say that Bacoor experiences daily heavy traffic frequently.</w:t>
+        <w:t>, Bacoor is described as a bedroom community with most of its citizens commuting to and from Metro Manila to work. The city is connected to Metro Manila by different expressways like the Cavite Expressway or CAVITEX and Muntinlupa, Aguinaldo Highway and Quirino Avenue, and other major thoroughfares. Considering the congestion of population of the city and its thoroughfares, it is most likely to say that Bacoor experiences daily heavy traffic frequently.</w:t>
       </w:r>
     </w:p>
     <w:p>
@@ -2752,6 +2705,7 @@
           <w:id w:val="-2144735056"/>
           <w:citation/>
         </w:sdtPr>
+        <w:sdtEndPr/>
         <w:sdtContent>
           <w:r>
             <w:fldChar w:fldCharType="begin"/>
@@ -2786,27 +2740,20 @@
         <w:ind w:firstLine="720"/>
       </w:pPr>
       <w:r>
-        <w:t xml:space="preserve">Road accidents ranked 8th as one of the main causes of death around the globe. As World Health Organizations (WHO) stated last 2018 in a global report, there were about 1.34 million deaths yearly from road </w:t>
-      </w:r>
-      <w:proofErr w:type="gramStart"/>
-      <w:r>
-        <w:t>accidents</w:t>
+        <w:t>Road accidents ranked 8th as one of the main causes of death around the globe. As World Health Organizations (WHO) stated last 2018 in a global report, there were about 1.34 million deaths yearly from road accidents</w:t>
       </w:r>
       <w:r>
         <w:t>,</w:t>
       </w:r>
       <w:r>
-        <w:t xml:space="preserve"> and</w:t>
-      </w:r>
-      <w:proofErr w:type="gramEnd"/>
-      <w:r>
-        <w:t xml:space="preserve"> is the number 1 cause of deaths of people from ages 5-29 years old </w:t>
+        <w:t xml:space="preserve"> and is the number 1 cause of deaths of people from ages 5-29 years old </w:t>
       </w:r>
       <w:sdt>
         <w:sdtPr>
           <w:id w:val="1917591777"/>
           <w:citation/>
         </w:sdtPr>
+        <w:sdtEndPr/>
         <w:sdtContent>
           <w:r>
             <w:fldChar w:fldCharType="begin"/>
@@ -2843,6 +2790,7 @@
           <w:id w:val="-2978319"/>
           <w:citation/>
         </w:sdtPr>
+        <w:sdtEndPr/>
         <w:sdtContent>
           <w:r>
             <w:fldChar w:fldCharType="begin"/>
@@ -2889,6 +2837,7 @@
           <w:id w:val="327718673"/>
           <w:citation/>
         </w:sdtPr>
+        <w:sdtEndPr/>
         <w:sdtContent>
           <w:r>
             <w:fldChar w:fldCharType="begin"/>
@@ -2943,6 +2892,7 @@
           <w:id w:val="557052926"/>
           <w:citation/>
         </w:sdtPr>
+        <w:sdtEndPr/>
         <w:sdtContent>
           <w:r>
             <w:fldChar w:fldCharType="begin"/>
@@ -2993,15 +2943,7 @@
         <w:t xml:space="preserve"> </w:t>
       </w:r>
       <w:r>
-        <w:t xml:space="preserve">and the </w:t>
-      </w:r>
-      <w:proofErr w:type="gramStart"/>
-      <w:r>
-        <w:t>public as a whole</w:t>
-      </w:r>
-      <w:proofErr w:type="gramEnd"/>
-      <w:r>
-        <w:t>. Furthermore, the said department opts to constitute an equal ground of rights and duty with everyone (including Traffic Enforcers,</w:t>
+        <w:t>and the public as a whole. Furthermore, the said department opts to constitute an equal ground of rights and duty with everyone (including Traffic Enforcers,</w:t>
       </w:r>
       <w:r>
         <w:t xml:space="preserve"> </w:t>
@@ -3044,16 +2986,11 @@
       <w:pPr>
         <w:ind w:firstLine="720"/>
       </w:pPr>
-      <w:proofErr w:type="gramStart"/>
       <w:r>
         <w:t>In particular</w:t>
       </w:r>
       <w:r>
-        <w:t>, the</w:t>
-      </w:r>
-      <w:proofErr w:type="gramEnd"/>
-      <w:r>
-        <w:t xml:space="preserve"> study </w:t>
+        <w:t xml:space="preserve">, the study </w:t>
       </w:r>
       <w:r>
         <w:t xml:space="preserve">focuses on </w:t>
@@ -3097,11 +3034,21 @@
       <w:r>
         <w:t xml:space="preserve">of </w:t>
       </w:r>
-      <w:fldSimple w:instr=" DOCPROPERTY  Client  \* MERGEFORMAT ">
-        <w:r>
-          <w:t>Gear-1 Driving School</w:t>
-        </w:r>
-      </w:fldSimple>
+      <w:r>
+        <w:fldChar w:fldCharType="begin"/>
+      </w:r>
+      <w:r>
+        <w:instrText xml:space="preserve"> DOCPROPERTY  Client  \* MERGEFORMAT </w:instrText>
+      </w:r>
+      <w:r>
+        <w:fldChar w:fldCharType="separate"/>
+      </w:r>
+      <w:r>
+        <w:t>Gear-1 Driving School</w:t>
+      </w:r>
+      <w:r>
+        <w:fldChar w:fldCharType="end"/>
+      </w:r>
       <w:r>
         <w:t>.</w:t>
       </w:r>
@@ -3183,11 +3130,21 @@
       <w:r>
         <w:t xml:space="preserve">There is no existing game application in </w:t>
       </w:r>
-      <w:fldSimple w:instr=" DOCPROPERTY  Client  \* MERGEFORMAT ">
-        <w:r>
-          <w:t>Gear-1 Driving School</w:t>
-        </w:r>
-      </w:fldSimple>
+      <w:r>
+        <w:fldChar w:fldCharType="begin"/>
+      </w:r>
+      <w:r>
+        <w:instrText xml:space="preserve"> DOCPROPERTY  Client  \* MERGEFORMAT </w:instrText>
+      </w:r>
+      <w:r>
+        <w:fldChar w:fldCharType="separate"/>
+      </w:r>
+      <w:r>
+        <w:t>Gear-1 Driving School</w:t>
+      </w:r>
+      <w:r>
+        <w:fldChar w:fldCharType="end"/>
+      </w:r>
       <w:r>
         <w:t xml:space="preserve"> that promotes awareness to the people about Road Courtesy and Safety and Driving Fundamentals.</w:t>
       </w:r>
@@ -3200,11 +3157,21 @@
       <w:r>
         <w:t xml:space="preserve">Currently, </w:t>
       </w:r>
-      <w:fldSimple w:instr=" DOCPROPERTY  Client  \* MERGEFORMAT ">
-        <w:r>
-          <w:t>Gear-1 Driving School</w:t>
-        </w:r>
-      </w:fldSimple>
+      <w:r>
+        <w:fldChar w:fldCharType="begin"/>
+      </w:r>
+      <w:r>
+        <w:instrText xml:space="preserve"> DOCPROPERTY  Client  \* MERGEFORMAT </w:instrText>
+      </w:r>
+      <w:r>
+        <w:fldChar w:fldCharType="separate"/>
+      </w:r>
+      <w:r>
+        <w:t>Gear-1 Driving School</w:t>
+      </w:r>
+      <w:r>
+        <w:fldChar w:fldCharType="end"/>
+      </w:r>
       <w:r>
         <w:t xml:space="preserve"> has no existing platform or a game application that will educate people about Road Courtesy and Safety and Driving Fundamentals, because of this, their means of promoting awareness about Road Safety in a game will be enclosed to a narrow audience hence, people who are in-to-games are being left out the chance to learn in a gaming platform.</w:t>
       </w:r>
@@ -3248,11 +3215,21 @@
       <w:r>
         <w:t xml:space="preserve">The overall objective of the study is to be able to develop a Three-Dimensional Game Application that will educate the citizens about Driving Fundamentals and Road Courtesy and Safety of </w:t>
       </w:r>
-      <w:fldSimple w:instr=" DOCPROPERTY  Client  \* MERGEFORMAT ">
-        <w:r>
-          <w:t>Gear-1 Driving School</w:t>
-        </w:r>
-      </w:fldSimple>
+      <w:r>
+        <w:fldChar w:fldCharType="begin"/>
+      </w:r>
+      <w:r>
+        <w:instrText xml:space="preserve"> DOCPROPERTY  Client  \* MERGEFORMAT </w:instrText>
+      </w:r>
+      <w:r>
+        <w:fldChar w:fldCharType="separate"/>
+      </w:r>
+      <w:r>
+        <w:t>Gear-1 Driving School</w:t>
+      </w:r>
+      <w:r>
+        <w:fldChar w:fldCharType="end"/>
+      </w:r>
       <w:r>
         <w:t>.</w:t>
       </w:r>
@@ -3318,11 +3295,21 @@
       <w:r>
         <w:t xml:space="preserve">To develop a game application for </w:t>
       </w:r>
-      <w:fldSimple w:instr=" DOCPROPERTY  Client  \* MERGEFORMAT ">
-        <w:r>
-          <w:t>Gear-1 Driving School</w:t>
-        </w:r>
-      </w:fldSimple>
+      <w:r>
+        <w:fldChar w:fldCharType="begin"/>
+      </w:r>
+      <w:r>
+        <w:instrText xml:space="preserve"> DOCPROPERTY  Client  \* MERGEFORMAT </w:instrText>
+      </w:r>
+      <w:r>
+        <w:fldChar w:fldCharType="separate"/>
+      </w:r>
+      <w:r>
+        <w:t>Gear-1 Driving School</w:t>
+      </w:r>
+      <w:r>
+        <w:fldChar w:fldCharType="end"/>
+      </w:r>
       <w:r>
         <w:t xml:space="preserve"> that will raise awareness about Road Courtesy and Safety and Driving Fundamentals.</w:t>
       </w:r>
@@ -3335,11 +3322,21 @@
       <w:r>
         <w:t xml:space="preserve">The proponents will develop a game application for </w:t>
       </w:r>
-      <w:fldSimple w:instr=" DOCPROPERTY  Client  \* MERGEFORMAT ">
-        <w:r>
-          <w:t>Gear-1 Driving School</w:t>
-        </w:r>
-      </w:fldSimple>
+      <w:r>
+        <w:fldChar w:fldCharType="begin"/>
+      </w:r>
+      <w:r>
+        <w:instrText xml:space="preserve"> DOCPROPERTY  Client  \* MERGEFORMAT </w:instrText>
+      </w:r>
+      <w:r>
+        <w:fldChar w:fldCharType="separate"/>
+      </w:r>
+      <w:r>
+        <w:t>Gear-1 Driving School</w:t>
+      </w:r>
+      <w:r>
+        <w:fldChar w:fldCharType="end"/>
+      </w:r>
       <w:r>
         <w:t xml:space="preserve"> that will help them to educate the people about Road Safety and Driving. Also, the application will help to broaden the range of audience for it will be a game application.</w:t>
       </w:r>
@@ -3384,15 +3381,7 @@
         <w:tab/>
       </w:r>
       <w:r>
-        <w:t xml:space="preserve">The </w:t>
-      </w:r>
-      <w:proofErr w:type="spellStart"/>
-      <w:r>
-        <w:t>Lakbay</w:t>
-      </w:r>
-      <w:proofErr w:type="spellEnd"/>
-      <w:r>
-        <w:t xml:space="preserve">: A </w:t>
+        <w:t xml:space="preserve">The Lakbay: A </w:t>
       </w:r>
       <w:r>
         <w:t>Three</w:t>
@@ -3403,11 +3392,21 @@
       <w:r>
         <w:t xml:space="preserve">Dimensional Game Application About Driving Fundamentals and Courtesy and Safety of Municipality of </w:t>
       </w:r>
-      <w:fldSimple w:instr=" DOCPROPERTY  Client  \* MERGEFORMAT ">
-        <w:r>
-          <w:t>Gear-1 Driving School</w:t>
-        </w:r>
-      </w:fldSimple>
+      <w:r>
+        <w:fldChar w:fldCharType="begin"/>
+      </w:r>
+      <w:r>
+        <w:instrText xml:space="preserve"> DOCPROPERTY  Client  \* MERGEFORMAT </w:instrText>
+      </w:r>
+      <w:r>
+        <w:fldChar w:fldCharType="separate"/>
+      </w:r>
+      <w:r>
+        <w:t>Gear-1 Driving School</w:t>
+      </w:r>
+      <w:r>
+        <w:fldChar w:fldCharType="end"/>
+      </w:r>
       <w:r>
         <w:t xml:space="preserve"> aims to provide </w:t>
       </w:r>
@@ -3586,15 +3585,7 @@
         <w:t>Leaderboard</w:t>
       </w:r>
       <w:r>
-        <w:t xml:space="preserve">. This refers to the display of scores and rating of the player in every completion of a level from the late top scores to the recent ones. Each user </w:t>
-      </w:r>
-      <w:proofErr w:type="gramStart"/>
-      <w:r>
-        <w:t>has the ability to</w:t>
-      </w:r>
-      <w:proofErr w:type="gramEnd"/>
-      <w:r>
-        <w:t xml:space="preserve"> have their own playthrough in a game. The users' top scores will be displayed on the leaderboard in descending order.</w:t>
+        <w:t>. This refers to the display of scores and rating of the player in every completion of a level from the late top scores to the recent ones. Each user has the ability to have their own playthrough in a game. The users' top scores will be displayed on the leaderboard in descending order.</w:t>
       </w:r>
     </w:p>
     <w:p>
@@ -3637,15 +3628,7 @@
         <w:t xml:space="preserve">as </w:t>
       </w:r>
       <w:r>
-        <w:t xml:space="preserve">a reward that the player will obtain after completing every mission. At the end part of the game, the collected pieces will assemble and portray a digital representation of </w:t>
-      </w:r>
-      <w:proofErr w:type="gramStart"/>
-      <w:r>
-        <w:t>a  Driver's</w:t>
-      </w:r>
-      <w:proofErr w:type="gramEnd"/>
-      <w:r>
-        <w:t xml:space="preserve"> License template.</w:t>
+        <w:t>a reward that the player will obtain after completing every mission. At the end part of the game, the collected pieces will assemble and portray a digital representation of a  Driver's License template.</w:t>
       </w:r>
     </w:p>
     <w:p>
@@ -3687,23 +3670,7 @@
         <w:t>Free-Roam Play</w:t>
       </w:r>
       <w:r>
-        <w:t xml:space="preserve">. Is a new phase that will automatically unlock after finishing all the levels in Linear </w:t>
-      </w:r>
-      <w:proofErr w:type="gramStart"/>
-      <w:r>
-        <w:t>Play.</w:t>
-      </w:r>
-      <w:proofErr w:type="gramEnd"/>
-      <w:r>
-        <w:t xml:space="preserve"> In this phase, the player </w:t>
-      </w:r>
-      <w:proofErr w:type="gramStart"/>
-      <w:r>
-        <w:t>has the ability to</w:t>
-      </w:r>
-      <w:proofErr w:type="gramEnd"/>
-      <w:r>
-        <w:t xml:space="preserve"> roam on the map. It also includes the implementation of driving and parking simulation.</w:t>
+        <w:t>. Is a new phase that will automatically unlock after finishing all the levels in Linear Play. In this phase, the player has the ability to roam on the map. It also includes the implementation of driving and parking simulation.</w:t>
       </w:r>
     </w:p>
     <w:p>
@@ -3749,21 +3716,8 @@
           <w:numId w:val="3"/>
         </w:numPr>
       </w:pPr>
-      <w:proofErr w:type="spellStart"/>
-      <w:r>
-        <w:t>Lakbay</w:t>
-      </w:r>
-      <w:proofErr w:type="spellEnd"/>
-      <w:r>
-        <w:t xml:space="preserve"> is a free-to-play game application that can be used by anyone </w:t>
-      </w:r>
-      <w:proofErr w:type="gramStart"/>
-      <w:r>
-        <w:t>as long as</w:t>
-      </w:r>
-      <w:proofErr w:type="gramEnd"/>
-      <w:r>
-        <w:t xml:space="preserve"> they have installed the application </w:t>
+      <w:r>
+        <w:t xml:space="preserve">Lakbay is a free-to-play game application that can be used by anyone as long as they have installed the application </w:t>
       </w:r>
       <w:r>
         <w:t>o</w:t>
@@ -3790,34 +3744,28 @@
         </w:numPr>
       </w:pPr>
       <w:r>
-        <w:t xml:space="preserve">The android application is strictly for only playing games. The hotline numbers of the national local government offices are provided in the </w:t>
-      </w:r>
-      <w:proofErr w:type="gramStart"/>
-      <w:r>
-        <w:t>game</w:t>
-      </w:r>
-      <w:proofErr w:type="gramEnd"/>
-      <w:r>
-        <w:t xml:space="preserve"> but it does not mean that it will call the agency directly. </w:t>
-      </w:r>
-      <w:fldSimple w:instr=" DOCPROPERTY  Client  \* MERGEFORMAT ">
-        <w:r>
-          <w:t>Gear-1 Driving School</w:t>
-        </w:r>
-      </w:fldSimple>
-      <w:r>
-        <w:t xml:space="preserve"> </w:t>
-      </w:r>
-      <w:proofErr w:type="spellStart"/>
-      <w:r>
-        <w:t>can</w:t>
-      </w:r>
-      <w:r>
-        <w:t xml:space="preserve"> not</w:t>
-      </w:r>
-      <w:proofErr w:type="spellEnd"/>
-      <w:r>
-        <w:t xml:space="preserve"> send</w:t>
+        <w:t xml:space="preserve">The android application is strictly for only playing games. The hotline numbers of the national local government offices are provided in the game but it does not mean that it will call the agency directly. </w:t>
+      </w:r>
+      <w:r>
+        <w:fldChar w:fldCharType="begin"/>
+      </w:r>
+      <w:r>
+        <w:instrText xml:space="preserve"> DOCPROPERTY  Client  \* MERGEFORMAT </w:instrText>
+      </w:r>
+      <w:r>
+        <w:fldChar w:fldCharType="separate"/>
+      </w:r>
+      <w:r>
+        <w:t>Gear-1 Driving School</w:t>
+      </w:r>
+      <w:r>
+        <w:fldChar w:fldCharType="end"/>
+      </w:r>
+      <w:r>
+        <w:t xml:space="preserve"> can</w:t>
+      </w:r>
+      <w:r>
+        <w:t xml:space="preserve"> not send</w:t>
       </w:r>
       <w:r>
         <w:t xml:space="preserve"> notif</w:t>
@@ -3840,11 +3788,21 @@
       <w:r>
         <w:t xml:space="preserve">. Moreover, some part of the application needs an internet connection specifically to the social media accounts and official website of </w:t>
       </w:r>
-      <w:fldSimple w:instr=" DOCPROPERTY  Client  \* MERGEFORMAT ">
-        <w:r>
-          <w:t>Gear-1 Driving School</w:t>
-        </w:r>
-      </w:fldSimple>
+      <w:r>
+        <w:fldChar w:fldCharType="begin"/>
+      </w:r>
+      <w:r>
+        <w:instrText xml:space="preserve"> DOCPROPERTY  Client  \* MERGEFORMAT </w:instrText>
+      </w:r>
+      <w:r>
+        <w:fldChar w:fldCharType="separate"/>
+      </w:r>
+      <w:r>
+        <w:t>Gear-1 Driving School</w:t>
+      </w:r>
+      <w:r>
+        <w:fldChar w:fldCharType="end"/>
+      </w:r>
       <w:r>
         <w:t>.</w:t>
       </w:r>
@@ -3858,15 +3816,7 @@
         </w:numPr>
       </w:pPr>
       <w:r>
-        <w:t xml:space="preserve">The application will only run on phones with an ARMv7 CPU with the minimum requirements: Android 5.1 Lollipop and higher versions, minimum </w:t>
-      </w:r>
-      <w:proofErr w:type="gramStart"/>
-      <w:r>
-        <w:t>memory(</w:t>
-      </w:r>
-      <w:proofErr w:type="gramEnd"/>
-      <w:r>
-        <w:t>RAM) storage of 1GB</w:t>
+        <w:t>The application will only run on phones with an ARMv7 CPU with the minimum requirements: Android 5.1 Lollipop and higher versions, minimum memory(RAM) storage of 1GB</w:t>
       </w:r>
       <w:r>
         <w:t>,</w:t>
@@ -3898,6 +3848,7 @@
           <w:id w:val="1660341988"/>
           <w:citation/>
         </w:sdtPr>
+        <w:sdtEndPr/>
         <w:sdtContent>
           <w:r>
             <w:fldChar w:fldCharType="begin"/>
@@ -4011,6 +3962,7 @@
           <w:id w:val="1770665183"/>
           <w:citation/>
         </w:sdtPr>
+        <w:sdtEndPr/>
         <w:sdtContent>
           <w:r>
             <w:fldChar w:fldCharType="begin"/>
@@ -4072,6 +4024,7 @@
           <w:id w:val="-804774589"/>
           <w:citation/>
         </w:sdtPr>
+        <w:sdtEndPr/>
         <w:sdtContent>
           <w:r>
             <w:fldChar w:fldCharType="begin"/>
@@ -4222,15 +4175,7 @@
         <w:t xml:space="preserve">. </w:t>
       </w:r>
       <w:r>
-        <w:t xml:space="preserve">The actual system is </w:t>
-      </w:r>
-      <w:proofErr w:type="gramStart"/>
-      <w:r>
-        <w:t>created</w:t>
-      </w:r>
-      <w:proofErr w:type="gramEnd"/>
-      <w:r>
-        <w:t xml:space="preserve"> and coding is done by using automation tools. This converts the overall concept, process</w:t>
+        <w:t>The actual system is created and coding is done by using automation tools. This converts the overall concept, process</w:t>
       </w:r>
       <w:r>
         <w:t>,</w:t>
@@ -4316,11 +4261,21 @@
       <w:r>
         <w:t xml:space="preserve"> Driving Fundamentals and Courtesy and Safety of </w:t>
       </w:r>
-      <w:fldSimple w:instr=" DOCPROPERTY  Client  \* MERGEFORMAT ">
-        <w:r>
-          <w:t>Gear-1 Driving School</w:t>
-        </w:r>
-      </w:fldSimple>
+      <w:r>
+        <w:fldChar w:fldCharType="begin"/>
+      </w:r>
+      <w:r>
+        <w:instrText xml:space="preserve"> DOCPROPERTY  Client  \* MERGEFORMAT </w:instrText>
+      </w:r>
+      <w:r>
+        <w:fldChar w:fldCharType="separate"/>
+      </w:r>
+      <w:r>
+        <w:t>Gear-1 Driving School</w:t>
+      </w:r>
+      <w:r>
+        <w:fldChar w:fldCharType="end"/>
+      </w:r>
       <w:r>
         <w:t xml:space="preserve"> </w:t>
       </w:r>
@@ -4365,11 +4320,21 @@
       <w:r>
         <w:t xml:space="preserve">. This study is significant to </w:t>
       </w:r>
-      <w:fldSimple w:instr=" DOCPROPERTY  Client  \* MERGEFORMAT ">
-        <w:r>
-          <w:t>Gear-1 Driving School</w:t>
-        </w:r>
-      </w:fldSimple>
+      <w:r>
+        <w:fldChar w:fldCharType="begin"/>
+      </w:r>
+      <w:r>
+        <w:instrText xml:space="preserve"> DOCPROPERTY  Client  \* MERGEFORMAT </w:instrText>
+      </w:r>
+      <w:r>
+        <w:fldChar w:fldCharType="separate"/>
+      </w:r>
+      <w:r>
+        <w:t>Gear-1 Driving School</w:t>
+      </w:r>
+      <w:r>
+        <w:fldChar w:fldCharType="end"/>
+      </w:r>
       <w:r>
         <w:t xml:space="preserve"> as they are the client of the study and they will be able to utilize the game application in teaching effective road safety practices and protocols to the students of their school that aspires to drive</w:t>
       </w:r>
@@ -4574,21 +4539,7 @@
         <w:rPr>
           <w:b/>
         </w:rPr>
-        <w:t>Road Safety and Traffic Education (</w:t>
-      </w:r>
-      <w:proofErr w:type="spellStart"/>
-      <w:r>
-        <w:rPr>
-          <w:b/>
-        </w:rPr>
-        <w:t>RoSTed</w:t>
-      </w:r>
-      <w:proofErr w:type="spellEnd"/>
-      <w:r>
-        <w:rPr>
-          <w:b/>
-        </w:rPr>
-        <w:t>): The Institutionalization, Certification, and Standardization of Road Safety and Traffic Education in the Philippines</w:t>
+        <w:t>Road Safety and Traffic Education (RoSTed): The Institutionalization, Certification, and Standardization of Road Safety and Traffic Education in the Philippines</w:t>
       </w:r>
     </w:p>
     <w:p>
@@ -4618,15 +4569,7 @@
         <w:t xml:space="preserve"> </w:t>
       </w:r>
       <w:r>
-        <w:t>institutionalization of Road Safety and Traffic Education (</w:t>
-      </w:r>
-      <w:proofErr w:type="spellStart"/>
-      <w:r>
-        <w:t>RoSTed</w:t>
-      </w:r>
-      <w:proofErr w:type="spellEnd"/>
-      <w:r>
-        <w:t>) in Philippine schools and local communities including the professionalization of Public Utility Vehicles driver and issuance of Driver’s license. Ensuring that everyone in EDSA the pedestrians and drivers will be aware of their rights and obligations is the goal of this paper by professionalizing the driving services provided by the drivers a Public Utility Vehicle building institutionalized training centers and driving schools in our country.</w:t>
+        <w:t>institutionalization of Road Safety and Traffic Education (RoSTed) in Philippine schools and local communities including the professionalization of Public Utility Vehicles driver and issuance of Driver’s license. Ensuring that everyone in EDSA the pedestrians and drivers will be aware of their rights and obligations is the goal of this paper by professionalizing the driving services provided by the drivers a Public Utility Vehicle building institutionalized training centers and driving schools in our country.</w:t>
       </w:r>
     </w:p>
     <w:p>
@@ -4687,25 +4630,7 @@
           <w:sz w:val="22"/>
           <w:szCs w:val="22"/>
         </w:rPr>
-        <w:t xml:space="preserve">Quito, B., &amp; </w:t>
-      </w:r>
-      <w:proofErr w:type="spellStart"/>
-      <w:r>
-        <w:rPr>
-          <w:rFonts w:ascii="Arial" w:hAnsi="Arial" w:cs="Arial"/>
-          <w:sz w:val="22"/>
-          <w:szCs w:val="22"/>
-        </w:rPr>
-        <w:t>Quebral</w:t>
-      </w:r>
-      <w:proofErr w:type="spellEnd"/>
-      <w:r>
-        <w:rPr>
-          <w:rFonts w:ascii="Arial" w:hAnsi="Arial" w:cs="Arial"/>
-          <w:sz w:val="22"/>
-          <w:szCs w:val="22"/>
-        </w:rPr>
-        <w:t xml:space="preserve">, V. (2016, March). </w:t>
+        <w:t xml:space="preserve">Quito, B., &amp; Quebral, V. (2016, March). </w:t>
       </w:r>
       <w:r>
         <w:rPr>
@@ -4715,9 +4640,138 @@
           <w:sz w:val="22"/>
           <w:szCs w:val="22"/>
         </w:rPr>
-        <w:t>Road Safety and Traffic Education (</w:t>
-      </w:r>
-      <w:proofErr w:type="spellStart"/>
+        <w:t>Road Safety and Traffic Education (RoSTed): The Institutionalization, Certification, and Standardization of Road Safety and Traffic Education in the Philippines</w:t>
+      </w:r>
+      <w:r>
+        <w:rPr>
+          <w:rFonts w:ascii="Arial" w:hAnsi="Arial" w:cs="Arial"/>
+          <w:sz w:val="22"/>
+          <w:szCs w:val="22"/>
+        </w:rPr>
+        <w:t>. Retrieved from https://www.researchgate.net/profile/Benjamin-Quito/publication/297715282_Road_Safety_and_Traffic_Education_RoSTed_The_Institutionalization_Certification_and_Standardization_of_Road_Safety_and_Traffic_Education_in_the_Philippines/links/56e1349108ae9b93f79c46d1/Road-Safety-and-Traffic-Education-RoSTed-The-Institutionalization-Certification-and-Standardization-of-Road-Safety-and-Traffic-Education-in-the-Philippines.pdf</w:t>
+      </w:r>
+    </w:p>
+    <w:p>
+      <w:pPr>
+        <w:rPr>
+          <w:b/>
+        </w:rPr>
+      </w:pPr>
+    </w:p>
+    <w:p>
+      <w:pPr>
+        <w:rPr>
+          <w:b/>
+        </w:rPr>
+      </w:pPr>
+      <w:r>
+        <w:rPr>
+          <w:b/>
+        </w:rPr>
+        <w:t>The State of Road Safety in the Philippines</w:t>
+      </w:r>
+    </w:p>
+    <w:p>
+      <w:pPr>
+        <w:rPr>
+          <w:b/>
+        </w:rPr>
+      </w:pPr>
+      <w:r>
+        <w:rPr>
+          <w:b/>
+        </w:rPr>
+        <w:t>Abstract</w:t>
+      </w:r>
+    </w:p>
+    <w:p>
+      <w:r>
+        <w:rPr>
+          <w:b/>
+        </w:rPr>
+        <w:tab/>
+      </w:r>
+      <w:r>
+        <w:t>The major causes of road crashes are human error (the drivers themselves and their vehicles), the road itself may also be the cause of the crashes</w:t>
+      </w:r>
+      <w:r>
+        <w:t xml:space="preserve">. </w:t>
+      </w:r>
+      <w:r>
+        <w:t>While high-income countries' road accident statistics are improving, the majority of developing countries' statistics are deteriorating. Most countries</w:t>
+      </w:r>
+      <w:r>
+        <w:t xml:space="preserve"> </w:t>
+      </w:r>
+      <w:r>
+        <w:t xml:space="preserve">face the same transportation and traffic issues in terms of mobility, environment, safety, public transportation, and energy while developing countries suffer the most. Accident rates remain untreated in developing countries. In these countries, the focus on safety is overshadowed by other objectives </w:t>
+      </w:r>
+    </w:p>
+    <w:p>
+      <w:r>
+        <w:t>such as infrastructure development for improved efficiency and acknowledging the need for a higher quality public transportation system. The recurrence of accidents is commonly used to assess a country's or region's level of road safety. The number of accidents (fatal, injured, or property damage) and accident rates are key aspects. The majority of accidents (72.44% ) took place in the National Capital Region (NCR) or Metro Manila. In terms of rates per population, Metro Manila continues to have the highest rates, followed by Region 10. (Northern Mindanao). In terms of rates per registered vehicle, however, Region 10 ranks first, followed by Metro Manila. Traffic safety</w:t>
+      </w:r>
+      <w:r>
+        <w:t xml:space="preserve"> </w:t>
+      </w:r>
+      <w:r>
+        <w:t>is a measure of how the road system is performing, given in terms of deaths per unit of travel, per registered vehicle, or unit of length of the road system. Because summaries and totals do not develop the relative degree for different sets of conditions, these rates are used.</w:t>
+      </w:r>
+    </w:p>
+    <w:p>
+      <w:pPr>
+        <w:rPr>
+          <w:b/>
+        </w:rPr>
+      </w:pPr>
+      <w:r>
+        <w:rPr>
+          <w:b/>
+        </w:rPr>
+        <w:t>Synthesis</w:t>
+      </w:r>
+    </w:p>
+    <w:p>
+      <w:r>
+        <w:tab/>
+      </w:r>
+      <w:r>
+        <w:t>This is related to the study because it is educational and it promotes awareness about road safety and its consequences if not observed.</w:t>
+      </w:r>
+    </w:p>
+    <w:p>
+      <w:pPr>
+        <w:rPr>
+          <w:b/>
+        </w:rPr>
+      </w:pPr>
+      <w:r>
+        <w:rPr>
+          <w:b/>
+        </w:rPr>
+        <w:t>Reference</w:t>
+      </w:r>
+    </w:p>
+    <w:p>
+      <w:pPr>
+        <w:pStyle w:val="NormalWeb"/>
+        <w:spacing w:before="0" w:beforeAutospacing="0" w:after="0" w:afterAutospacing="0" w:line="480" w:lineRule="auto"/>
+        <w:ind w:left="720" w:hanging="720"/>
+        <w:jc w:val="both"/>
+        <w:rPr>
+          <w:rFonts w:ascii="Arial" w:hAnsi="Arial" w:cs="Arial"/>
+          <w:sz w:val="22"/>
+          <w:szCs w:val="22"/>
+        </w:rPr>
+      </w:pPr>
+      <w:r>
+        <w:rPr>
+          <w:rFonts w:ascii="Arial" w:hAnsi="Arial" w:cs="Arial"/>
+          <w:sz w:val="22"/>
+          <w:szCs w:val="22"/>
+        </w:rPr>
+        <w:t xml:space="preserve">Sigua, R. (2000, December). </w:t>
+      </w:r>
       <w:r>
         <w:rPr>
           <w:rFonts w:ascii="Arial" w:hAnsi="Arial" w:cs="Arial"/>
@@ -4726,9 +4780,140 @@
           <w:sz w:val="22"/>
           <w:szCs w:val="22"/>
         </w:rPr>
-        <w:t>RoSTed</w:t>
-      </w:r>
-      <w:proofErr w:type="spellEnd"/>
+        <w:t>The State of Road Safety in the Philippines</w:t>
+      </w:r>
+      <w:r>
+        <w:rPr>
+          <w:rFonts w:ascii="Arial" w:hAnsi="Arial" w:cs="Arial"/>
+          <w:sz w:val="22"/>
+          <w:szCs w:val="22"/>
+        </w:rPr>
+        <w:t>. Retrieved from https://cids.up.edu.ph/wp-content/uploads/The-State-of-Road-Safety-in-the-Philippines-vol.4-no.2-July-Dec-2000-5.pdf</w:t>
+      </w:r>
+    </w:p>
+    <w:p/>
+    <w:p>
+      <w:pPr>
+        <w:rPr>
+          <w:b/>
+        </w:rPr>
+      </w:pPr>
+      <w:r>
+        <w:rPr>
+          <w:b/>
+        </w:rPr>
+        <w:t>LOGIT MODEL OF MOTORCYCLE ACCIDENTS IN THE PHILIPPINES CONSIDERING PERSONAL AND ENVIRONMENTAL FACTORS</w:t>
+      </w:r>
+    </w:p>
+    <w:p>
+      <w:pPr>
+        <w:rPr>
+          <w:b/>
+        </w:rPr>
+      </w:pPr>
+      <w:r>
+        <w:rPr>
+          <w:b/>
+        </w:rPr>
+        <w:t>Abstract</w:t>
+      </w:r>
+    </w:p>
+    <w:p>
+      <w:r>
+        <w:rPr>
+          <w:b/>
+        </w:rPr>
+        <w:tab/>
+      </w:r>
+      <w:r>
+        <w:t>The aim of the study is to identify key personal and environmental variables in detecting motorcycle accidents in the Philippines, discuss the results to those in other countries, and suggest potential government interference. A total of 177 people were polled for information by the use of a survey in a licensing center in Metro Manila's largest city</w:t>
+      </w:r>
+      <w:r>
+        <w:t>.</w:t>
+      </w:r>
+      <w:bookmarkStart w:id="14" w:name="_GoBack"/>
+      <w:bookmarkEnd w:id="14"/>
+    </w:p>
+    <w:p>
+      <w:pPr>
+        <w:ind w:firstLine="720"/>
+      </w:pPr>
+      <w:r>
+        <w:t>The model's variables were used to estimate the probability of an accident using logistic regression. Age, driving activity, and gender were found to be major determinants of motorcycle accidents. and the form of intersection.  Accidents are more likely to occur in younger motorists. The Relevance of Age Similar models considered this to be trivial, which was surprising. The probability of an accident is predicted by driving conduct, specifically undertaking violations. Motorcycle accidents are also predicted by driving at t- and y-intersections. A special set of variables was discovered in the Philippines to determine motorcycle accidents. While previous research had demonstrated the impact of these variables on the risk of an accident, the combination was unexpected. Interventions aimed at these three factors may be prioritized by government agencies.</w:t>
+      </w:r>
+    </w:p>
+    <w:p>
+      <w:pPr>
+        <w:rPr>
+          <w:b/>
+        </w:rPr>
+      </w:pPr>
+      <w:r>
+        <w:rPr>
+          <w:b/>
+        </w:rPr>
+        <w:t>Synthesis</w:t>
+      </w:r>
+    </w:p>
+    <w:p>
+      <w:r>
+        <w:tab/>
+      </w:r>
+      <w:r>
+        <w:t xml:space="preserve">This is related to the study because the research discusses the road signs its functions and the road crashes </w:t>
+      </w:r>
+      <w:r>
+        <w:t>themselves</w:t>
+      </w:r>
+      <w:r>
+        <w:t xml:space="preserve">, this is also educating the people of the pros and cons </w:t>
+      </w:r>
+      <w:r>
+        <w:t xml:space="preserve">of </w:t>
+      </w:r>
+      <w:r>
+        <w:t xml:space="preserve">our actions </w:t>
+      </w:r>
+      <w:r>
+        <w:t>o</w:t>
+      </w:r>
+      <w:r>
+        <w:t>n the road.</w:t>
+      </w:r>
+    </w:p>
+    <w:p>
+      <w:pPr>
+        <w:rPr>
+          <w:b/>
+        </w:rPr>
+      </w:pPr>
+      <w:r>
+        <w:rPr>
+          <w:b/>
+        </w:rPr>
+        <w:t>Reference</w:t>
+      </w:r>
+    </w:p>
+    <w:p>
+      <w:pPr>
+        <w:pStyle w:val="NormalWeb"/>
+        <w:spacing w:before="0" w:beforeAutospacing="0" w:after="0" w:afterAutospacing="0" w:line="480" w:lineRule="auto"/>
+        <w:ind w:left="720" w:hanging="720"/>
+        <w:jc w:val="both"/>
+        <w:rPr>
+          <w:rFonts w:ascii="Arial" w:hAnsi="Arial" w:cs="Arial"/>
+          <w:sz w:val="22"/>
+          <w:szCs w:val="22"/>
+        </w:rPr>
+      </w:pPr>
+      <w:r>
+        <w:rPr>
+          <w:rFonts w:ascii="Arial" w:hAnsi="Arial" w:cs="Arial"/>
+          <w:sz w:val="22"/>
+          <w:szCs w:val="22"/>
+        </w:rPr>
+        <w:t xml:space="preserve">R. Seva, R., T. Flores, G. M., T. Gotohio, M. P., &amp; C. Paras, N. G. (2013). LOGIT MODEL OF MOTORCYCLE ACCIDENTS IN THE PHILIPPINES CONSIDERING PERSONAL AND ENVIRONMENTAL FACTORS. </w:t>
+      </w:r>
       <w:r>
         <w:rPr>
           <w:rFonts w:ascii="Arial" w:hAnsi="Arial" w:cs="Arial"/>
@@ -4737,7 +4922,7 @@
           <w:sz w:val="22"/>
           <w:szCs w:val="22"/>
         </w:rPr>
-        <w:t>): The Institutionalization, Certification, and Standardization of Road Safety and Traffic Education in the Philippines</w:t>
+        <w:t>International Journal for Traffic and Transport Engineering</w:t>
       </w:r>
       <w:r>
         <w:rPr>
@@ -4745,163 +4930,7 @@
           <w:sz w:val="22"/>
           <w:szCs w:val="22"/>
         </w:rPr>
-        <w:t>. Retrieved from https://www.researchgate.net/profile/Benjamin-Quito/publication/297715282_Road_Safety_and_Traffic_Education_RoSTed_The_Institutionalization_Certification_and_Standardization_of_Road_Safety_and_Traffic_Education_in_the_Philippines/links/56e1349108ae9b93f79c46d1/Road-Safety-and-Traffic-Education-RoSTed-The-Institutionalization-Certification-and-Standardization-of-Road-Safety-and-Traffic-Education-in-the-Philippines.pdf</w:t>
-      </w:r>
-    </w:p>
-    <w:p>
-      <w:pPr>
-        <w:rPr>
-          <w:b/>
-        </w:rPr>
-      </w:pPr>
-    </w:p>
-    <w:p>
-      <w:pPr>
-        <w:rPr>
-          <w:b/>
-        </w:rPr>
-      </w:pPr>
-      <w:r>
-        <w:rPr>
-          <w:b/>
-        </w:rPr>
-        <w:t>The State of Road Safety in the Philippines</w:t>
-      </w:r>
-    </w:p>
-    <w:p>
-      <w:pPr>
-        <w:rPr>
-          <w:b/>
-        </w:rPr>
-      </w:pPr>
-      <w:r>
-        <w:rPr>
-          <w:b/>
-        </w:rPr>
-        <w:t>Abstract</w:t>
-      </w:r>
-    </w:p>
-    <w:p>
-      <w:r>
-        <w:rPr>
-          <w:b/>
-        </w:rPr>
-        <w:tab/>
-      </w:r>
-      <w:r>
-        <w:t>The major causes of road crashes are human error (the drivers themselves and their vehicles), the road itself may also be the cause of the crashes</w:t>
-      </w:r>
-      <w:r>
-        <w:t xml:space="preserve">. </w:t>
-      </w:r>
-      <w:r>
-        <w:t xml:space="preserve">While high-income countries' road accident statistics are improving, </w:t>
-      </w:r>
-      <w:proofErr w:type="gramStart"/>
-      <w:r>
-        <w:t>the majority of</w:t>
-      </w:r>
-      <w:proofErr w:type="gramEnd"/>
-      <w:r>
-        <w:t xml:space="preserve"> developing countries' statistics are deteriorating. Most countries</w:t>
-      </w:r>
-      <w:r>
-        <w:t xml:space="preserve"> </w:t>
-      </w:r>
-      <w:r>
-        <w:t xml:space="preserve">face the same transportation and traffic issues in terms of mobility, environment, safety, public transportation, and energy while developing countries suffer the most. Accident rates remain untreated in developing countries. In these countries, the focus on safety is overshadowed by other objectives </w:t>
-      </w:r>
-    </w:p>
-    <w:p>
-      <w:r>
-        <w:t>such as infrastructure development for improved efficiency and acknowledging the need for a higher quality public transportation system. The recurrence of accidents is commonly used to assess a country's or region's level of road safety. The number of accidents (fatal, injured, or property damage) and accident rates are key aspects. The majority of accidents (72.44</w:t>
-      </w:r>
-      <w:proofErr w:type="gramStart"/>
-      <w:r>
-        <w:t>% )</w:t>
-      </w:r>
-      <w:proofErr w:type="gramEnd"/>
-      <w:r>
-        <w:t xml:space="preserve"> took place in the National Capital Region (NCR) or Metro Manila. In terms of rates per population, Metro Manila continues to have the highest rates, followed by Region 10. (Northern Mindanao). In terms of rates per registered vehicle, however, Region 10 ranks first, followed by Metro Manila. Traffic safety</w:t>
-      </w:r>
-      <w:r>
-        <w:t xml:space="preserve"> </w:t>
-      </w:r>
-      <w:r>
-        <w:t>is a measure of how the road system is performing, given in terms of deaths per unit of travel, per registered vehicle, or unit of length of the road system. Because summaries and totals do not develop the relative degree for different sets of conditions, these rates are used.</w:t>
-      </w:r>
-    </w:p>
-    <w:p>
-      <w:pPr>
-        <w:rPr>
-          <w:b/>
-        </w:rPr>
-      </w:pPr>
-      <w:r>
-        <w:rPr>
-          <w:b/>
-        </w:rPr>
-        <w:t>Synthesis</w:t>
-      </w:r>
-    </w:p>
-    <w:p>
-      <w:r>
-        <w:tab/>
-      </w:r>
-      <w:r>
-        <w:t xml:space="preserve">This is related to the study because it is </w:t>
-      </w:r>
-      <w:proofErr w:type="gramStart"/>
-      <w:r>
-        <w:t>educational</w:t>
-      </w:r>
-      <w:proofErr w:type="gramEnd"/>
-      <w:r>
-        <w:t xml:space="preserve"> and it promotes awareness about road safety and its consequences if not observed.</w:t>
-      </w:r>
-    </w:p>
-    <w:p>
-      <w:pPr>
-        <w:rPr>
-          <w:b/>
-        </w:rPr>
-      </w:pPr>
-      <w:r>
-        <w:rPr>
-          <w:b/>
-        </w:rPr>
-        <w:t>Reference</w:t>
-      </w:r>
-    </w:p>
-    <w:p>
-      <w:pPr>
-        <w:pStyle w:val="NormalWeb"/>
-        <w:spacing w:before="0" w:beforeAutospacing="0" w:after="0" w:afterAutospacing="0" w:line="480" w:lineRule="auto"/>
-        <w:ind w:left="720" w:hanging="720"/>
-        <w:jc w:val="both"/>
-        <w:rPr>
-          <w:rFonts w:ascii="Arial" w:hAnsi="Arial" w:cs="Arial"/>
-          <w:sz w:val="22"/>
-          <w:szCs w:val="22"/>
-        </w:rPr>
-      </w:pPr>
-      <w:proofErr w:type="spellStart"/>
-      <w:r>
-        <w:rPr>
-          <w:rFonts w:ascii="Arial" w:hAnsi="Arial" w:cs="Arial"/>
-          <w:sz w:val="22"/>
-          <w:szCs w:val="22"/>
-        </w:rPr>
-        <w:t>Sigua</w:t>
-      </w:r>
-      <w:proofErr w:type="spellEnd"/>
-      <w:r>
-        <w:rPr>
-          <w:rFonts w:ascii="Arial" w:hAnsi="Arial" w:cs="Arial"/>
-          <w:sz w:val="22"/>
-          <w:szCs w:val="22"/>
-        </w:rPr>
-        <w:t xml:space="preserve">, R. (2000, December). </w:t>
+        <w:t xml:space="preserve">, </w:t>
       </w:r>
       <w:r>
         <w:rPr>
@@ -4911,7 +4940,7 @@
           <w:sz w:val="22"/>
           <w:szCs w:val="22"/>
         </w:rPr>
-        <w:t>The State of Road Safety in the Philippines</w:t>
+        <w:t>3</w:t>
       </w:r>
       <w:r>
         <w:rPr>
@@ -4919,21 +4948,32 @@
           <w:sz w:val="22"/>
           <w:szCs w:val="22"/>
         </w:rPr>
-        <w:t>. Retrieved from https://cids.up.edu.ph/wp-content/uploads/The-State-of-Road-Safety-in-the-Philippines-vol.4-no.2-July-Dec-2000-5.pdf</w:t>
-      </w:r>
-    </w:p>
-    <w:p/>
-    <w:p>
-      <w:pPr>
-        <w:rPr>
-          <w:b/>
-        </w:rPr>
-      </w:pPr>
-      <w:r>
-        <w:rPr>
-          <w:b/>
-        </w:rPr>
-        <w:t>LOGIT MODEL OF MOTORCYCLE ACCIDENTS IN THE PHILIPPINES CONSIDERING PERSONAL AND ENVIRONMENTAL FACTORS</w:t>
+        <w:t>(2), 173–184. https://doi.org/10.7708/ijtte.2013.3(2).06</w:t>
+      </w:r>
+    </w:p>
+    <w:p>
+      <w:pPr>
+        <w:pStyle w:val="NormalWeb"/>
+        <w:spacing w:before="0" w:beforeAutospacing="0" w:after="0" w:afterAutospacing="0" w:line="480" w:lineRule="auto"/>
+        <w:ind w:left="720" w:hanging="720"/>
+        <w:rPr>
+          <w:rFonts w:ascii="Arial" w:hAnsi="Arial" w:cs="Arial"/>
+          <w:sz w:val="22"/>
+          <w:szCs w:val="22"/>
+        </w:rPr>
+      </w:pPr>
+    </w:p>
+    <w:p>
+      <w:pPr>
+        <w:rPr>
+          <w:b/>
+        </w:rPr>
+      </w:pPr>
+      <w:r>
+        <w:rPr>
+          <w:b/>
+        </w:rPr>
+        <w:t>A study on the road accidents using data investigation and visualization in Los Baños, Laguna, Philippines</w:t>
       </w:r>
     </w:p>
     <w:p>
@@ -4957,31 +4997,16 @@
         <w:tab/>
       </w:r>
       <w:r>
-        <w:t xml:space="preserve">The aim of the study is to identify key personal and environmental variables in detecting motorcycle accidents in the Philippines, discuss the results to those in other countries, and suggest potential government interference. A total of 177 people </w:t>
-      </w:r>
-      <w:proofErr w:type="gramStart"/>
-      <w:r>
-        <w:t>were</w:t>
-      </w:r>
-      <w:proofErr w:type="gramEnd"/>
-      <w:r>
-        <w:t xml:space="preserve"> polled for information by the use of a survey in a licensing center in Metro Manila's largest city</w:t>
-      </w:r>
-    </w:p>
-    <w:p>
-      <w:pPr>
-        <w:ind w:firstLine="720"/>
-      </w:pPr>
-      <w:r>
-        <w:t xml:space="preserve">The model's variables were used to estimate the probability of an accident using logistic regression. </w:t>
-      </w:r>
-      <w:proofErr w:type="gramStart"/>
-      <w:r>
-        <w:t>Age</w:t>
-      </w:r>
-      <w:proofErr w:type="gramEnd"/>
-      <w:r>
-        <w:t>, driving activity, and gender were found to be major determinants of motorcycle accidents. and the form of intersection.  Accidents are more likely to occur in younger motorists. The Relevance of Age Similar models considered this to be trivial, which was surprising. The probability of an accident is predicted by driving conduct, specifically undertaking violations. Motorcycle accidents are also predicted by driving at t- and y-intersections. A special set of variables was discovered in the Philippines to determine motorcycle accidents. While previous research had demonstrated the impact of these variables on the risk of an accident, the combination was unexpected. Interventions aimed at these three factors may be prioritized by government agencies.</w:t>
+        <w:t>Road safety is one of the most important aspects of any country's daily economic development. It has a significant impact on public health, particularly in the Philippines. Safeguarding its protection would be extremely beneficial to a country's economic development. In Los Ba</w:t>
+      </w:r>
+      <w:r>
+        <w:rPr>
+          <w:b/>
+        </w:rPr>
+        <w:t>ñ</w:t>
+      </w:r>
+      <w:r>
+        <w:t>os, Laguna, predictive algorithms such as Decision Tree, Nave Bayes, and Rule induction have been used to recognize factors causing accidents. The proponents acquired significant findings using these three classifiers: Decision Tree achieved 92.84 percent accuracy with 0.797 kappa, Nave Bayes achieved 91.50 percent accuracy with 0.741 kappa, and Rule Induction achieved 92.50 percent accuracy with 0.783 kappa. The researchers found that the accident's location has no bearing on the victim's casualty. Contrastingly, researchers discovered that the time and day of a road accident, especially a car crash, has a significant impact on the casualty and extremity of the accident.</w:t>
       </w:r>
     </w:p>
     <w:p>
@@ -5002,25 +5027,10 @@
         <w:tab/>
       </w:r>
       <w:r>
-        <w:t xml:space="preserve">This is related to the study because the research discusses the road signs its functions and the road crashes </w:t>
-      </w:r>
-      <w:r>
-        <w:t>themselves</w:t>
-      </w:r>
-      <w:r>
-        <w:t xml:space="preserve">, this is also educating the people of the pros and cons </w:t>
-      </w:r>
-      <w:r>
-        <w:t xml:space="preserve">of </w:t>
-      </w:r>
-      <w:r>
-        <w:t xml:space="preserve">our actions </w:t>
-      </w:r>
-      <w:r>
-        <w:t>o</w:t>
-      </w:r>
-      <w:r>
-        <w:t>n the road.</w:t>
+        <w:t>This is related to the study because this research tackles road crashes, the time when crashes frequently happen, and the liability of everyone involved in the scene also it is promoting awareness for road safety and safe driving</w:t>
+      </w:r>
+      <w:r>
+        <w:t>.</w:t>
       </w:r>
     </w:p>
     <w:p>
@@ -5054,43 +5064,7 @@
           <w:sz w:val="22"/>
           <w:szCs w:val="22"/>
         </w:rPr>
-        <w:t xml:space="preserve">R. </w:t>
-      </w:r>
-      <w:proofErr w:type="spellStart"/>
-      <w:r>
-        <w:rPr>
-          <w:rFonts w:ascii="Arial" w:hAnsi="Arial" w:cs="Arial"/>
-          <w:sz w:val="22"/>
-          <w:szCs w:val="22"/>
-        </w:rPr>
-        <w:t>Seva</w:t>
-      </w:r>
-      <w:proofErr w:type="spellEnd"/>
-      <w:r>
-        <w:rPr>
-          <w:rFonts w:ascii="Arial" w:hAnsi="Arial" w:cs="Arial"/>
-          <w:sz w:val="22"/>
-          <w:szCs w:val="22"/>
-        </w:rPr>
-        <w:t xml:space="preserve">, R., T. Flores, G. M., T. </w:t>
-      </w:r>
-      <w:proofErr w:type="spellStart"/>
-      <w:r>
-        <w:rPr>
-          <w:rFonts w:ascii="Arial" w:hAnsi="Arial" w:cs="Arial"/>
-          <w:sz w:val="22"/>
-          <w:szCs w:val="22"/>
-        </w:rPr>
-        <w:t>Gotohio</w:t>
-      </w:r>
-      <w:proofErr w:type="spellEnd"/>
-      <w:r>
-        <w:rPr>
-          <w:rFonts w:ascii="Arial" w:hAnsi="Arial" w:cs="Arial"/>
-          <w:sz w:val="22"/>
-          <w:szCs w:val="22"/>
-        </w:rPr>
-        <w:t xml:space="preserve">, M. P., &amp; C. Paras, N. G. (2013). LOGIT MODEL OF MOTORCYCLE ACCIDENTS IN THE PHILIPPINES CONSIDERING PERSONAL AND ENVIRONMENTAL FACTORS. </w:t>
+        <w:t xml:space="preserve">Asor, J. R., Catedrilla, G. M. B., &amp; Estrada, J. E. (2018). A study on the road accidents using data investigation and visualization in Los Baños, Laguna, Philippines. </w:t>
       </w:r>
       <w:r>
         <w:rPr>
@@ -5100,7 +5074,7 @@
           <w:sz w:val="22"/>
           <w:szCs w:val="22"/>
         </w:rPr>
-        <w:t>International Journal for Traffic and Transport Engineering</w:t>
+        <w:t>2018 International Conference on Information and Communications Technology (ICOIACT)</w:t>
       </w:r>
       <w:r>
         <w:rPr>
@@ -5108,7 +5082,138 @@
           <w:sz w:val="22"/>
           <w:szCs w:val="22"/>
         </w:rPr>
-        <w:t xml:space="preserve">, </w:t>
+        <w:t>. Published. https://doi.org/10.1109/icoiact.2018.8350662</w:t>
+      </w:r>
+    </w:p>
+    <w:p>
+      <w:pPr>
+        <w:pStyle w:val="NormalWeb"/>
+        <w:spacing w:before="0" w:beforeAutospacing="0" w:after="0" w:afterAutospacing="0" w:line="480" w:lineRule="auto"/>
+        <w:ind w:left="720" w:hanging="720"/>
+        <w:jc w:val="both"/>
+        <w:rPr>
+          <w:rFonts w:ascii="Arial" w:hAnsi="Arial" w:cs="Arial"/>
+          <w:sz w:val="22"/>
+          <w:szCs w:val="22"/>
+        </w:rPr>
+      </w:pPr>
+    </w:p>
+    <w:p>
+      <w:pPr>
+        <w:rPr>
+          <w:b/>
+        </w:rPr>
+      </w:pPr>
+      <w:r>
+        <w:rPr>
+          <w:b/>
+        </w:rPr>
+        <w:t>Occurrence of Traffic Accidents in the Philippines: An Application of Poisson Regression Analysis</w:t>
+      </w:r>
+    </w:p>
+    <w:p>
+      <w:pPr>
+        <w:rPr>
+          <w:b/>
+        </w:rPr>
+      </w:pPr>
+      <w:r>
+        <w:rPr>
+          <w:b/>
+        </w:rPr>
+        <w:t>Abstract</w:t>
+      </w:r>
+    </w:p>
+    <w:p>
+      <w:r>
+        <w:rPr>
+          <w:b/>
+        </w:rPr>
+        <w:tab/>
+      </w:r>
+      <w:r>
+        <w:t>A road accident is described as a collision between vehicles, pedestrians, or an object that results in death, injury, or property damage. Driver error (26%) was the leading cause of road accidents, followed by mechanical failure (12%), overspeeding (18%), a drunken binge before driving (1%), and damaged roads (5</w:t>
+      </w:r>
+      <w:r>
+        <w:t>%</w:t>
+      </w:r>
+      <w:r>
+        <w:t>). The number of traffic incidents during the day was found to be higher than at night.</w:t>
+      </w:r>
+    </w:p>
+    <w:p>
+      <w:pPr>
+        <w:ind w:firstLine="720"/>
+      </w:pPr>
+      <w:r>
+        <w:t>The research looked at the number of traffic incidents from 2001 to 2006, and events were analyzed using the causes that predispose accidents. Using the factors of accidents and the time span of occurrence, an analytical model was developed to predict the number of accidents. Since a road accident is a rare incident with a positive integer number of occurrences, using  Poisson Regression analysis to analyze the</w:t>
+      </w:r>
+      <w:r>
+        <w:t xml:space="preserve"> number</w:t>
+      </w:r>
+      <w:r>
+        <w:t xml:space="preserve"> of incidents with the factors of traffic accidents and the time of </w:t>
+      </w:r>
+      <w:r>
+        <w:t xml:space="preserve">the </w:t>
+      </w:r>
+      <w:r>
+        <w:t>incident.</w:t>
+      </w:r>
+    </w:p>
+    <w:p>
+      <w:pPr>
+        <w:rPr>
+          <w:b/>
+        </w:rPr>
+      </w:pPr>
+      <w:r>
+        <w:rPr>
+          <w:b/>
+        </w:rPr>
+        <w:t>Synthesis</w:t>
+      </w:r>
+    </w:p>
+    <w:p>
+      <w:r>
+        <w:tab/>
+      </w:r>
+      <w:r>
+        <w:t>This is related to the study because it is educational and it promotes awareness of road accidents and the most common factors of its occurrence.</w:t>
+      </w:r>
+    </w:p>
+    <w:p>
+      <w:pPr>
+        <w:rPr>
+          <w:b/>
+        </w:rPr>
+      </w:pPr>
+      <w:r>
+        <w:rPr>
+          <w:b/>
+        </w:rPr>
+        <w:t>Reference</w:t>
+      </w:r>
+    </w:p>
+    <w:p>
+      <w:pPr>
+        <w:pStyle w:val="NormalWeb"/>
+        <w:spacing w:before="0" w:beforeAutospacing="0" w:after="0" w:afterAutospacing="0" w:line="480" w:lineRule="auto"/>
+        <w:ind w:left="720" w:hanging="720"/>
+        <w:jc w:val="both"/>
+        <w:rPr>
+          <w:rFonts w:ascii="Arial" w:hAnsi="Arial" w:cs="Arial"/>
+          <w:sz w:val="22"/>
+          <w:szCs w:val="22"/>
+        </w:rPr>
+      </w:pPr>
+      <w:r>
+        <w:rPr>
+          <w:rFonts w:ascii="Arial" w:hAnsi="Arial" w:cs="Arial"/>
+          <w:sz w:val="22"/>
+          <w:szCs w:val="22"/>
+        </w:rPr>
+        <w:t xml:space="preserve">Tamayo, A. M. (2009). Occurrence of Traffic Accidents in the Philippines: An Application of Poisson Regression Analysis. </w:t>
       </w:r>
       <w:r>
         <w:rPr>
@@ -5118,7 +5223,7 @@
           <w:sz w:val="22"/>
           <w:szCs w:val="22"/>
         </w:rPr>
-        <w:t>3</w:t>
+        <w:t>SSRN Electronic Journal</w:t>
       </w:r>
       <w:r>
         <w:rPr>
@@ -5126,124 +5231,7 @@
           <w:sz w:val="22"/>
           <w:szCs w:val="22"/>
         </w:rPr>
-        <w:t>(2), 173–184. https://doi.org/10.7708/ijtte.2013.3(2).06</w:t>
-      </w:r>
-    </w:p>
-    <w:p>
-      <w:pPr>
-        <w:pStyle w:val="NormalWeb"/>
-        <w:spacing w:before="0" w:beforeAutospacing="0" w:after="0" w:afterAutospacing="0" w:line="480" w:lineRule="auto"/>
-        <w:ind w:left="720" w:hanging="720"/>
-        <w:rPr>
-          <w:rFonts w:ascii="Arial" w:hAnsi="Arial" w:cs="Arial"/>
-          <w:sz w:val="22"/>
-          <w:szCs w:val="22"/>
-        </w:rPr>
-      </w:pPr>
-    </w:p>
-    <w:p>
-      <w:pPr>
-        <w:rPr>
-          <w:b/>
-        </w:rPr>
-      </w:pPr>
-      <w:r>
-        <w:rPr>
-          <w:b/>
-        </w:rPr>
-        <w:t xml:space="preserve">A study on the road accidents using data investigation and visualization in Los </w:t>
-      </w:r>
-      <w:proofErr w:type="spellStart"/>
-      <w:r>
-        <w:rPr>
-          <w:b/>
-        </w:rPr>
-        <w:t>Baños</w:t>
-      </w:r>
-      <w:proofErr w:type="spellEnd"/>
-      <w:r>
-        <w:rPr>
-          <w:b/>
-        </w:rPr>
-        <w:t>, Laguna, Philippines</w:t>
-      </w:r>
-    </w:p>
-    <w:p>
-      <w:pPr>
-        <w:rPr>
-          <w:b/>
-        </w:rPr>
-      </w:pPr>
-      <w:r>
-        <w:rPr>
-          <w:b/>
-        </w:rPr>
-        <w:t>Abstract</w:t>
-      </w:r>
-    </w:p>
-    <w:p>
-      <w:r>
-        <w:rPr>
-          <w:b/>
-        </w:rPr>
-        <w:tab/>
-      </w:r>
-      <w:r>
-        <w:t xml:space="preserve">Road safety is one of the most important aspects of any country's daily economic development. It has a significant impact on public health, particularly in the Philippines. Safeguarding its protection would be extremely beneficial to a country's economic development. In Los </w:t>
-      </w:r>
-      <w:proofErr w:type="spellStart"/>
-      <w:r>
-        <w:t>Ba</w:t>
-      </w:r>
-      <w:r>
-        <w:rPr>
-          <w:b/>
-        </w:rPr>
-        <w:t>ñ</w:t>
-      </w:r>
-      <w:r>
-        <w:t>os</w:t>
-      </w:r>
-      <w:proofErr w:type="spellEnd"/>
-      <w:r>
-        <w:t>, Laguna, predictive algorithms such as Decision Tree, Nave Bayes, and Rule induction have been used to recognize factors causing accidents. The proponents acquired significant findings using these three classifiers: Decision Tree achieved 92.84 percent accuracy with 0.797 kappa, Nave Bayes achieved 91.50 percent accuracy with 0.741 kappa, and Rule Induction achieved 92.50 percent accuracy with 0.783 kappa. The researchers found that the accident's location has no bearing on the victim's casualty. Contrastingly, researchers discovered that the time and day of a road accident, especially a car crash, has a significant impact on the casualty and extremity of the accident.</w:t>
-      </w:r>
-    </w:p>
-    <w:p>
-      <w:pPr>
-        <w:rPr>
-          <w:b/>
-        </w:rPr>
-      </w:pPr>
-      <w:r>
-        <w:rPr>
-          <w:b/>
-        </w:rPr>
-        <w:t>Synthesis</w:t>
-      </w:r>
-    </w:p>
-    <w:p>
-      <w:r>
-        <w:tab/>
-      </w:r>
-      <w:r>
-        <w:t>This is related to the study because this research tackles about the road crashes, the time when crashes frequently happens, and the liability of everyone involved in the scene also it is promoting awareness for road safety and safe driving</w:t>
-      </w:r>
-      <w:r>
-        <w:t>.</w:t>
-      </w:r>
-    </w:p>
-    <w:p>
-      <w:pPr>
-        <w:rPr>
-          <w:b/>
-        </w:rPr>
-      </w:pPr>
-      <w:r>
-        <w:rPr>
-          <w:b/>
-        </w:rPr>
-        <w:t>Reference</w:t>
+        <w:t>. Published. https://doi.org/10.2139/ssrn.1438478</w:t>
       </w:r>
     </w:p>
     <w:p>
@@ -5258,59 +5246,133 @@
           <w:szCs w:val="22"/>
         </w:rPr>
       </w:pPr>
-      <w:proofErr w:type="spellStart"/>
-      <w:r>
+    </w:p>
+    <w:p>
+      <w:pPr>
+        <w:rPr>
+          <w:b/>
+        </w:rPr>
+      </w:pPr>
+      <w:r>
+        <w:rPr>
+          <w:b/>
+        </w:rPr>
+        <w:t>Understanding of traffic signs by drivers in the city of Manila, Philippines</w:t>
+      </w:r>
+    </w:p>
+    <w:p>
+      <w:pPr>
+        <w:rPr>
+          <w:b/>
+        </w:rPr>
+      </w:pPr>
+      <w:r>
+        <w:rPr>
+          <w:b/>
+        </w:rPr>
+        <w:t>Abstract</w:t>
+      </w:r>
+    </w:p>
+    <w:p>
+      <w:r>
+        <w:rPr>
+          <w:b/>
+        </w:rPr>
+        <w:tab/>
+      </w:r>
+      <w:r>
+        <w:t>One of the most reliable control systems for guiding the safe and orderly movement of vehicles and pedestrians is by using traffic signs. These are required to provide drivers with route information, directions, and warnings. To express the intended message, these should be explicit. This is a warning that all road users should be aware of. Road signals are often disregarded by drivers, and officials choose not to administer them.</w:t>
+      </w:r>
+      <w:r>
+        <w:t xml:space="preserve"> </w:t>
+      </w:r>
+      <w:r>
+        <w:t>Correspondingly, the majority of Filipino drivers lack discipline, and traffic signs are given less weight. Furthermore, a large number of Filipino motorists were not able to receive adequate instruction, with a lack of understanding of various road signs as a result. Thereafter, a survey was conducted to determine drivers' awareness of such traffic signals. The objective of this study is to figure out what makes drivers different when it comes to reading traffic signs. The role of drivers' characteristics in understanding traffic signs in Manila is crucial to preventing the rising accidents in the city.</w:t>
+      </w:r>
+      <w:r>
+        <w:t xml:space="preserve"> In </w:t>
+      </w:r>
+      <w:r>
+        <w:t>Manila city</w:t>
+      </w:r>
+      <w:r>
+        <w:t>,</w:t>
+      </w:r>
+      <w:r>
+        <w:t xml:space="preserve"> 535 drivers were polled for the study. The findings revealed that there are a lot of drivers having </w:t>
+      </w:r>
+      <w:r>
+        <w:t>a</w:t>
+      </w:r>
+      <w:r>
+        <w:t xml:space="preserve"> poor understanding of what traffic signals meant. 76.25 percent is the average comprehension of degree in terms of percentage right answers</w:t>
+      </w:r>
+      <w:r>
+        <w:t xml:space="preserve">. </w:t>
+      </w:r>
+      <w:r>
+        <w:t>The respondent's familiarity with traffic signs is largely determined by its abundance in the area where the respondent often travels and the simplicity of its nature, which allows the road user to quickly evaluate its purpose. The analysis also establishes the impact of socio</w:t>
+      </w:r>
+      <w:r>
+        <w:t>-e</w:t>
+      </w:r>
+      <w:r>
+        <w:t>conomic status and driving behaviors.</w:t>
+      </w:r>
+    </w:p>
+    <w:p>
+      <w:pPr>
+        <w:rPr>
+          <w:b/>
+        </w:rPr>
+      </w:pPr>
+      <w:r>
+        <w:rPr>
+          <w:b/>
+        </w:rPr>
+        <w:t>Synthesis</w:t>
+      </w:r>
+    </w:p>
+    <w:p>
+      <w:r>
+        <w:tab/>
+      </w:r>
+      <w:r>
+        <w:t>This is related to the study because this research is educational and is promoting awareness of road safety, the factors of road crashes,  the importance of road knowledge, and the application of road laws and regulations.</w:t>
+      </w:r>
+    </w:p>
+    <w:p>
+      <w:pPr>
+        <w:rPr>
+          <w:b/>
+        </w:rPr>
+      </w:pPr>
+      <w:r>
+        <w:rPr>
+          <w:b/>
+        </w:rPr>
+        <w:t>Reference</w:t>
+      </w:r>
+    </w:p>
+    <w:p>
+      <w:pPr>
+        <w:pStyle w:val="NormalWeb"/>
+        <w:spacing w:before="0" w:beforeAutospacing="0" w:after="0" w:afterAutospacing="0" w:line="480" w:lineRule="auto"/>
+        <w:ind w:left="720" w:hanging="720"/>
+        <w:jc w:val="both"/>
         <w:rPr>
           <w:rFonts w:ascii="Arial" w:hAnsi="Arial" w:cs="Arial"/>
           <w:sz w:val="22"/>
           <w:szCs w:val="22"/>
         </w:rPr>
-        <w:t>Asor</w:t>
-      </w:r>
-      <w:proofErr w:type="spellEnd"/>
+      </w:pPr>
       <w:r>
         <w:rPr>
           <w:rFonts w:ascii="Arial" w:hAnsi="Arial" w:cs="Arial"/>
           <w:sz w:val="22"/>
           <w:szCs w:val="22"/>
         </w:rPr>
-        <w:t xml:space="preserve">, J. R., </w:t>
-      </w:r>
-      <w:proofErr w:type="spellStart"/>
-      <w:r>
-        <w:rPr>
-          <w:rFonts w:ascii="Arial" w:hAnsi="Arial" w:cs="Arial"/>
-          <w:sz w:val="22"/>
-          <w:szCs w:val="22"/>
-        </w:rPr>
-        <w:t>Catedrilla</w:t>
-      </w:r>
-      <w:proofErr w:type="spellEnd"/>
-      <w:r>
-        <w:rPr>
-          <w:rFonts w:ascii="Arial" w:hAnsi="Arial" w:cs="Arial"/>
-          <w:sz w:val="22"/>
-          <w:szCs w:val="22"/>
-        </w:rPr>
-        <w:t xml:space="preserve">, G. M. B., &amp; Estrada, J. E. (2018). A study on the road accidents using data investigation and visualization in Los </w:t>
-      </w:r>
-      <w:proofErr w:type="spellStart"/>
-      <w:r>
-        <w:rPr>
-          <w:rFonts w:ascii="Arial" w:hAnsi="Arial" w:cs="Arial"/>
-          <w:sz w:val="22"/>
-          <w:szCs w:val="22"/>
-        </w:rPr>
-        <w:t>Baños</w:t>
-      </w:r>
-      <w:proofErr w:type="spellEnd"/>
-      <w:r>
-        <w:rPr>
-          <w:rFonts w:ascii="Arial" w:hAnsi="Arial" w:cs="Arial"/>
-          <w:sz w:val="22"/>
-          <w:szCs w:val="22"/>
-        </w:rPr>
-        <w:t xml:space="preserve">, Laguna, Philippines. </w:t>
+        <w:t xml:space="preserve">Fernandez, J. J., Paringit, M. C., Salvador, J. R., Lucero, P. I., &amp; Galupino, J. G. (2020). Understanding of traffic signs by drivers in the city of Manila, Philippines. </w:t>
       </w:r>
       <w:r>
         <w:rPr>
@@ -5320,7 +5382,7 @@
           <w:sz w:val="22"/>
           <w:szCs w:val="22"/>
         </w:rPr>
-        <w:t>2018 International Conference on Information and Communications Technology (ICOIACT)</w:t>
+        <w:t>Transportation Research Procedia</w:t>
       </w:r>
       <w:r>
         <w:rPr>
@@ -5328,159 +5390,7 @@
           <w:sz w:val="22"/>
           <w:szCs w:val="22"/>
         </w:rPr>
-        <w:t>. Published. https://doi.org/10.1109/icoiact.2018.8350662</w:t>
-      </w:r>
-    </w:p>
-    <w:p>
-      <w:pPr>
-        <w:pStyle w:val="NormalWeb"/>
-        <w:spacing w:before="0" w:beforeAutospacing="0" w:after="0" w:afterAutospacing="0" w:line="480" w:lineRule="auto"/>
-        <w:ind w:left="720" w:hanging="720"/>
-        <w:jc w:val="both"/>
-        <w:rPr>
-          <w:rFonts w:ascii="Arial" w:hAnsi="Arial" w:cs="Arial"/>
-          <w:sz w:val="22"/>
-          <w:szCs w:val="22"/>
-        </w:rPr>
-      </w:pPr>
-    </w:p>
-    <w:p>
-      <w:pPr>
-        <w:rPr>
-          <w:b/>
-        </w:rPr>
-      </w:pPr>
-      <w:r>
-        <w:rPr>
-          <w:b/>
-        </w:rPr>
-        <w:t>Occurrence of Traffic Accidents in the Philippines: An Application of Poisson Regression Analysis</w:t>
-      </w:r>
-    </w:p>
-    <w:p>
-      <w:pPr>
-        <w:rPr>
-          <w:b/>
-        </w:rPr>
-      </w:pPr>
-      <w:r>
-        <w:rPr>
-          <w:b/>
-        </w:rPr>
-        <w:t>Abstract</w:t>
-      </w:r>
-    </w:p>
-    <w:p>
-      <w:r>
-        <w:rPr>
-          <w:b/>
-        </w:rPr>
-        <w:tab/>
-      </w:r>
-      <w:r>
-        <w:t xml:space="preserve">A road accident is described as a collision between vehicles, pedestrians, or an object that results in death, injury, or property damage. Driver error (26%) was the leading cause of road accidents, followed by mechanical failure (12%), </w:t>
-      </w:r>
-      <w:proofErr w:type="spellStart"/>
-      <w:r>
-        <w:t>overspeeding</w:t>
-      </w:r>
-      <w:proofErr w:type="spellEnd"/>
-      <w:r>
-        <w:t xml:space="preserve"> (18%), a drunken binge before driving (1%), and damaged roads (5 </w:t>
-      </w:r>
-      <w:proofErr w:type="gramStart"/>
-      <w:r>
-        <w:t>percent )</w:t>
-      </w:r>
-      <w:proofErr w:type="gramEnd"/>
-      <w:r>
-        <w:t>. The number of traffic incidents during the day was found to be higher than at night.</w:t>
-      </w:r>
-    </w:p>
-    <w:p>
-      <w:r>
-        <w:t xml:space="preserve">The research looked at the number of traffic incidents from 2001 to 2006, and events were analyzed using the causes that predispose accidents. Using the factors of accidents and the time span of occurrence, an analytical model was developed to predict the number of accidents. Since a road accident is a rare incident with a positive integer number of occurrences, </w:t>
-      </w:r>
-      <w:proofErr w:type="gramStart"/>
-      <w:r>
-        <w:t>using  Poisson</w:t>
-      </w:r>
-      <w:proofErr w:type="gramEnd"/>
-      <w:r>
-        <w:t xml:space="preserve"> Regression analysis  to analyze the </w:t>
-      </w:r>
-    </w:p>
-    <w:p>
-      <w:proofErr w:type="gramStart"/>
-      <w:r>
-        <w:t>amount</w:t>
-      </w:r>
-      <w:proofErr w:type="gramEnd"/>
-      <w:r>
-        <w:t xml:space="preserve"> of incidents with the factors of traffic accidents and the time of incident.</w:t>
-      </w:r>
-    </w:p>
-    <w:p>
-      <w:pPr>
-        <w:rPr>
-          <w:b/>
-        </w:rPr>
-      </w:pPr>
-      <w:r>
-        <w:rPr>
-          <w:b/>
-        </w:rPr>
-        <w:t>Synthesis</w:t>
-      </w:r>
-    </w:p>
-    <w:p>
-      <w:r>
-        <w:tab/>
-      </w:r>
-      <w:r>
-        <w:t xml:space="preserve">This is related to the study because the it is </w:t>
-      </w:r>
-      <w:proofErr w:type="gramStart"/>
-      <w:r>
-        <w:t>educational</w:t>
-      </w:r>
-      <w:proofErr w:type="gramEnd"/>
-      <w:r>
-        <w:t xml:space="preserve"> and it promotes awareness of road accidents and the most common factors of its occurrence.</w:t>
-      </w:r>
-    </w:p>
-    <w:p>
-      <w:pPr>
-        <w:rPr>
-          <w:b/>
-        </w:rPr>
-      </w:pPr>
-      <w:r>
-        <w:rPr>
-          <w:b/>
-        </w:rPr>
-        <w:t>Reference</w:t>
-      </w:r>
-    </w:p>
-    <w:p>
-      <w:pPr>
-        <w:pStyle w:val="NormalWeb"/>
-        <w:spacing w:before="0" w:beforeAutospacing="0" w:after="0" w:afterAutospacing="0" w:line="480" w:lineRule="auto"/>
-        <w:ind w:left="720" w:hanging="720"/>
-        <w:jc w:val="both"/>
-        <w:rPr>
-          <w:rFonts w:ascii="Arial" w:hAnsi="Arial" w:cs="Arial"/>
-          <w:sz w:val="22"/>
-          <w:szCs w:val="22"/>
-        </w:rPr>
-      </w:pPr>
-      <w:r>
-        <w:rPr>
-          <w:rFonts w:ascii="Arial" w:hAnsi="Arial" w:cs="Arial"/>
-          <w:sz w:val="22"/>
-          <w:szCs w:val="22"/>
-        </w:rPr>
-        <w:t xml:space="preserve">Tamayo, A. M. (2009). Occurrence of Traffic Accidents in the Philippines: An Application of Poisson Regression Analysis. </w:t>
+        <w:t xml:space="preserve">, </w:t>
       </w:r>
       <w:r>
         <w:rPr>
@@ -5490,7 +5400,7 @@
           <w:sz w:val="22"/>
           <w:szCs w:val="22"/>
         </w:rPr>
-        <w:t>SSRN Electronic Journal</w:t>
+        <w:t>48</w:t>
       </w:r>
       <w:r>
         <w:rPr>
@@ -5498,7 +5408,7 @@
           <w:sz w:val="22"/>
           <w:szCs w:val="22"/>
         </w:rPr>
-        <w:t>. Published. https://doi.org/10.2139/ssrn.1438478</w:t>
+        <w:t>, 3037–3048. https://doi.org/10.1016/j.trpro.2020.08.183</w:t>
       </w:r>
     </w:p>
     <w:p>
@@ -5524,7 +5434,7 @@
         <w:rPr>
           <w:b/>
         </w:rPr>
-        <w:t>Understanding of traffic signs by drivers in the city of Manila, Philippines</w:t>
+        <w:t>Larong Pinoy: An Android Game Application</w:t>
       </w:r>
     </w:p>
     <w:p>
@@ -5548,71 +5458,51 @@
         <w:tab/>
       </w:r>
       <w:r>
-        <w:t xml:space="preserve">One of the most reliable control systems for guiding the safe and orderly movement of vehicles and pedestrians is by </w:t>
-      </w:r>
-      <w:proofErr w:type="gramStart"/>
-      <w:r>
-        <w:t>using  traffic</w:t>
-      </w:r>
-      <w:proofErr w:type="gramEnd"/>
-      <w:r>
-        <w:t xml:space="preserve"> signs. These are required to provide drivers with route information, directions, and warnings. To express the intended message, these should be explicit. This is a warning that all road users should be aware of. Road signals are often disregarded by drivers, and officials choose not to administer them.  </w:t>
-      </w:r>
-      <w:proofErr w:type="gramStart"/>
-      <w:r>
-        <w:t>Correspondingly ,</w:t>
-      </w:r>
-      <w:proofErr w:type="gramEnd"/>
-      <w:r>
-        <w:t xml:space="preserve"> the majority of Filipino drivers lack discipline, and traffic signs are given less weight. Furthermore, </w:t>
-      </w:r>
-      <w:proofErr w:type="gramStart"/>
-      <w:r>
-        <w:t>a large number of</w:t>
-      </w:r>
-      <w:proofErr w:type="gramEnd"/>
-      <w:r>
-        <w:t xml:space="preserve"> Filipino motorists were not able to receive adequate instruction, with a lack of understanding of various road signs as a result. Thereafter, a survey was conducted to determine drivers' awareness of such traffic signals. The objective of this </w:t>
-      </w:r>
-      <w:proofErr w:type="gramStart"/>
-      <w:r>
-        <w:t>study  is</w:t>
-      </w:r>
-      <w:proofErr w:type="gramEnd"/>
-      <w:r>
-        <w:t xml:space="preserve"> to figure out what makes drivers different when it comes to reading traffic signs. The role of drivers' characteristics in understanding traffic signs in Manila is crucial to preventing the rising accidents in the city. 535 Manila city drivers were polled for the study. The findings revealed that there are a lot </w:t>
-      </w:r>
-      <w:proofErr w:type="gramStart"/>
-      <w:r>
-        <w:t>of  drivers</w:t>
-      </w:r>
-      <w:proofErr w:type="gramEnd"/>
-      <w:r>
-        <w:t xml:space="preserve"> having  poor understanding of what traffic signals meant. 76.25 percent is the </w:t>
-      </w:r>
-      <w:proofErr w:type="spellStart"/>
-      <w:r>
-        <w:t>the</w:t>
-      </w:r>
-      <w:proofErr w:type="spellEnd"/>
-      <w:r>
-        <w:t xml:space="preserve"> average comprehension of degree in terms of percentage right </w:t>
-      </w:r>
-      <w:proofErr w:type="gramStart"/>
-      <w:r>
-        <w:t xml:space="preserve">answers,   </w:t>
-      </w:r>
-      <w:proofErr w:type="gramEnd"/>
-      <w:r>
-        <w:t xml:space="preserve">The respondent's familiarity with traffic signs is largely determined by its abundance in the area where the respondent often travels and the simplicity of its nature, which allows the road user to quickly evaluate its purpose. The analysis also establishes the impact of </w:t>
-      </w:r>
-      <w:proofErr w:type="spellStart"/>
-      <w:r>
-        <w:t>socioe-conomic</w:t>
-      </w:r>
-      <w:proofErr w:type="spellEnd"/>
-      <w:r>
-        <w:t xml:space="preserve"> status and driving behaviors.</w:t>
+        <w:t xml:space="preserve">“Larong Pinoy: An Android Game Application” is a game developed in Unity 3D, designed in Adobe Photoshop and CrazyTalk Animator 2 for creating the characters. This game was intended to teach the younger generations of the different Filipino Traditional Games which </w:t>
+      </w:r>
+      <w:r>
+        <w:t>are</w:t>
+      </w:r>
+      <w:r>
+        <w:t xml:space="preserve"> slowly fading in our era. The game was tested and evaluated by ten (10) IT Experts and Thirty (30) mobile users while the improvement and performance of the application w</w:t>
+      </w:r>
+      <w:r>
+        <w:t>ere</w:t>
+      </w:r>
+      <w:r>
+        <w:t xml:space="preserve"> tested in conformance and compatibility test and was evaluated in Android Core App Quality (developer.android.com) with the criteria of functionality, performance and stability, and Google Play. The result of the evaluation was fair enough to tell that the applied mechanics and guidelines w</w:t>
+      </w:r>
+      <w:r>
+        <w:t>ere</w:t>
+      </w:r>
+      <w:r>
+        <w:t xml:space="preserve"> met and it proved the game's purpose and capacity. The game was able to be recognized as fairly acceptable garnering </w:t>
+      </w:r>
+      <w:r>
+        <w:t>an</w:t>
+      </w:r>
+      <w:r>
+        <w:t xml:space="preserve"> average score of 2.87 with a Standard Deviation of 0.09 and what's good </w:t>
+      </w:r>
+      <w:r>
+        <w:t>about</w:t>
+      </w:r>
+      <w:r>
+        <w:t xml:space="preserve"> this game is that it can be played offline.</w:t>
+      </w:r>
+    </w:p>
+    <w:p>
+      <w:pPr>
+        <w:ind w:firstLine="720"/>
+      </w:pPr>
+      <w:r>
+        <w:t>The project is a 3D game application developed in Unity Game Engine for the functions, Adobe Photoshop for the logos and designs, and CrazyTalkAnimator 2 for the creation of the characters and animations. The game was created to give information about the different Filipino Traditional games and can be played on android phones, also, this game contains history and mechanics on how to play and it make</w:t>
+      </w:r>
+      <w:r>
+        <w:t>s</w:t>
+      </w:r>
+      <w:r>
+        <w:t xml:space="preserve"> things easier for the players.</w:t>
       </w:r>
     </w:p>
     <w:p>
@@ -5633,15 +5523,7 @@
         <w:tab/>
       </w:r>
       <w:r>
-        <w:t xml:space="preserve">This is related to the study because this research is educational and is promoting awareness of road safety, the factors of road </w:t>
-      </w:r>
-      <w:proofErr w:type="gramStart"/>
-      <w:r>
-        <w:t>crashes,  the</w:t>
-      </w:r>
-      <w:proofErr w:type="gramEnd"/>
-      <w:r>
-        <w:t xml:space="preserve"> importance of road knowledge, and the application of the road laws and regulations.</w:t>
+        <w:t>This study is related to the game because it has the same objectives which are to provide information and leisure to the users. It also used Unity 3D for game development and Adobe Photoshop for the design.</w:t>
       </w:r>
     </w:p>
     <w:p>
@@ -5675,43 +5557,7 @@
           <w:sz w:val="22"/>
           <w:szCs w:val="22"/>
         </w:rPr>
-        <w:t xml:space="preserve">Fernandez, J. J., </w:t>
-      </w:r>
-      <w:proofErr w:type="spellStart"/>
-      <w:r>
-        <w:rPr>
-          <w:rFonts w:ascii="Arial" w:hAnsi="Arial" w:cs="Arial"/>
-          <w:sz w:val="22"/>
-          <w:szCs w:val="22"/>
-        </w:rPr>
-        <w:t>Paringit</w:t>
-      </w:r>
-      <w:proofErr w:type="spellEnd"/>
-      <w:r>
-        <w:rPr>
-          <w:rFonts w:ascii="Arial" w:hAnsi="Arial" w:cs="Arial"/>
-          <w:sz w:val="22"/>
-          <w:szCs w:val="22"/>
-        </w:rPr>
-        <w:t xml:space="preserve">, M. C., Salvador, J. R., Lucero, P. I., &amp; </w:t>
-      </w:r>
-      <w:proofErr w:type="spellStart"/>
-      <w:r>
-        <w:rPr>
-          <w:rFonts w:ascii="Arial" w:hAnsi="Arial" w:cs="Arial"/>
-          <w:sz w:val="22"/>
-          <w:szCs w:val="22"/>
-        </w:rPr>
-        <w:t>Galupino</w:t>
-      </w:r>
-      <w:proofErr w:type="spellEnd"/>
-      <w:r>
-        <w:rPr>
-          <w:rFonts w:ascii="Arial" w:hAnsi="Arial" w:cs="Arial"/>
-          <w:sz w:val="22"/>
-          <w:szCs w:val="22"/>
-        </w:rPr>
-        <w:t xml:space="preserve">, J. G. (2020). Understanding of traffic signs by drivers in the city of Manila, Philippines. </w:t>
+        <w:t xml:space="preserve">Autriz, R. J., Casitas, M., Enriquez, G., &amp; Nocon, K. N. (2016). Larong Pinoy: An Android Game Application. </w:t>
       </w:r>
       <w:r>
         <w:rPr>
@@ -5721,7 +5567,7 @@
           <w:sz w:val="22"/>
           <w:szCs w:val="22"/>
         </w:rPr>
-        <w:t>Transportation Research Procedia</w:t>
+        <w:t>International Journal of Computer Science and Information Technology Research</w:t>
       </w:r>
       <w:r>
         <w:rPr>
@@ -5739,7 +5585,7 @@
           <w:sz w:val="22"/>
           <w:szCs w:val="22"/>
         </w:rPr>
-        <w:t>48</w:t>
+        <w:t>4</w:t>
       </w:r>
       <w:r>
         <w:rPr>
@@ -5747,7 +5593,7 @@
           <w:sz w:val="22"/>
           <w:szCs w:val="22"/>
         </w:rPr>
-        <w:t>, 3037–3048. https://doi.org/10.1016/j.trpro.2020.08.183</w:t>
+        <w:t>(2), 127–141. Retrieved from https://researchpublish.com//upload/book/Larong%20Pinoy-3123.pdf</w:t>
       </w:r>
     </w:p>
     <w:p>
@@ -5769,33 +5615,11 @@
           <w:b/>
         </w:rPr>
       </w:pPr>
-      <w:proofErr w:type="spellStart"/>
-      <w:r>
-        <w:rPr>
-          <w:b/>
-        </w:rPr>
-        <w:t>Larong</w:t>
-      </w:r>
-      <w:proofErr w:type="spellEnd"/>
-      <w:r>
-        <w:rPr>
-          <w:b/>
-        </w:rPr>
-        <w:t xml:space="preserve"> </w:t>
-      </w:r>
-      <w:proofErr w:type="spellStart"/>
-      <w:r>
-        <w:rPr>
-          <w:b/>
-        </w:rPr>
-        <w:t>Pinoy</w:t>
-      </w:r>
-      <w:proofErr w:type="spellEnd"/>
-      <w:r>
-        <w:rPr>
-          <w:b/>
-        </w:rPr>
-        <w:t>: An Android Game Application</w:t>
+      <w:r>
+        <w:rPr>
+          <w:b/>
+        </w:rPr>
+        <w:t>CREATING A COMMUNITY BASED DISASTER RISK MANAGEMENT SYSTEM THAT HIGHLIGHTS RESPONSE METHODS AND RESOURCE ALLOCATION</w:t>
       </w:r>
     </w:p>
     <w:p>
@@ -5819,47 +5643,19 @@
         <w:tab/>
       </w:r>
       <w:r>
-        <w:t>“</w:t>
-      </w:r>
-      <w:proofErr w:type="spellStart"/>
-      <w:r>
-        <w:t>Larong</w:t>
-      </w:r>
-      <w:proofErr w:type="spellEnd"/>
-      <w:r>
-        <w:t xml:space="preserve"> </w:t>
-      </w:r>
-      <w:proofErr w:type="spellStart"/>
-      <w:r>
-        <w:t>Pinoy</w:t>
-      </w:r>
-      <w:proofErr w:type="spellEnd"/>
-      <w:r>
-        <w:t xml:space="preserve">: An Android Game Application” is a game developed in Unity 3D, designed in Adobe Photoshop and </w:t>
-      </w:r>
-      <w:proofErr w:type="spellStart"/>
-      <w:r>
-        <w:t>CrazyTalk</w:t>
-      </w:r>
-      <w:proofErr w:type="spellEnd"/>
-      <w:r>
-        <w:t xml:space="preserve"> Animator 2 for creating the characters. This game was intended to teach the younger generations of the different Filipino Traditional Games which is slowly fading in our era. The game was tested and evaluated by ten (10) IT Experts and Thirty (30) mobile users while the improvement and performance of the application was tested in conformance and compatibility test and was evaluated in Android Core App Quality (developer.android.com) with the criteria of functionality, performance and stability, and Google Play. The result of the evaluation was fair enough to tell that the applied mechanics and guidelines was </w:t>
-      </w:r>
-      <w:proofErr w:type="gramStart"/>
-      <w:r>
-        <w:t>met</w:t>
-      </w:r>
-      <w:proofErr w:type="gramEnd"/>
-      <w:r>
-        <w:t xml:space="preserve"> and it proved the game's purpose and capacity. The game was able to be recognized as </w:t>
-      </w:r>
-      <w:proofErr w:type="gramStart"/>
-      <w:r>
-        <w:t>fairly acceptable</w:t>
-      </w:r>
-      <w:proofErr w:type="gramEnd"/>
-      <w:r>
-        <w:t xml:space="preserve"> garnering the average score of 2.87 with a Standard Deviation of 0.09 and what's good in this game is that it can be played offline.</w:t>
+        <w:t xml:space="preserve">This study will help the community in dealing with disasters with the use of information technology. BDRMS or Community-Based Disaster Response System was given </w:t>
+      </w:r>
+      <w:r>
+        <w:t>the</w:t>
+      </w:r>
+      <w:r>
+        <w:t xml:space="preserve"> name of Pandora 2 and it highlights the resource allocation and disaster response of Barangay Banaba in San Mateo Rizal together with Buklod Tao Inc. - a non-government organization. The purpose of this project is to assist the disaster response by supervising their present disaster resource allocation during flood and storm disasters and to provide post</w:t>
+      </w:r>
+      <w:r>
+        <w:t>-</w:t>
+      </w:r>
+      <w:r>
+        <w:t>disaster assessments and enhanced disaster preparedness with mapping as its concept using Google Maps Technology to carry on relief distribution in different evacuation centers and plot emergency exit routes,  and the use of push and pull SMS Technology to enhance the existing process of the missing person’s monitoring at the rivers water level and releasing of evacuation warning levels.</w:t>
       </w:r>
     </w:p>
     <w:p>
@@ -5867,15 +5663,21 @@
         <w:ind w:firstLine="720"/>
       </w:pPr>
       <w:r>
-        <w:t xml:space="preserve">The project is a 3D game application developed in Unity Game Engine for the functions, Adobe Photoshop for the logos and designs, and </w:t>
-      </w:r>
-      <w:proofErr w:type="spellStart"/>
-      <w:r>
-        <w:t>CrazyTalkAnimator</w:t>
-      </w:r>
-      <w:proofErr w:type="spellEnd"/>
-      <w:r>
-        <w:t xml:space="preserve"> 2 for the creation of the characters and animations. The game was created to give information about the different Filipino Traditional games and can be played on android phones, also, this game contains history and mechanics on how to play and it make things easier for the players.</w:t>
+        <w:t xml:space="preserve">Another set for </w:t>
+      </w:r>
+      <w:r>
+        <w:t>the b</w:t>
+      </w:r>
+      <w:r>
+        <w:t xml:space="preserve">usiness process for disaster response was proposed to be used in the CBDRMS and the findings of other standard Community-based IT solutions and research said that an improvement is needed with the current disaster response processes. This project is a continuation of Pandora 1 which is focused on disaster alleviation and preparedness phase of the cycle to Barangay Banaba with the intervention of the Buklod Tao Inc. and this project will serve as a model to local and national government units and non-governmental organizations to support the communities in response to disaster with the aid of ICT. </w:t>
+      </w:r>
+    </w:p>
+    <w:p>
+      <w:pPr>
+        <w:ind w:firstLine="720"/>
+      </w:pPr>
+      <w:r>
+        <w:t>The proponents used RAD methodology for faster and quality development of the system. Considering that RAD depends on heavy prototyping and user- engagement resulting in modification of the system.</w:t>
       </w:r>
     </w:p>
     <w:p>
@@ -5896,7 +5698,13 @@
         <w:tab/>
       </w:r>
       <w:r>
-        <w:t>This study is related to the game because it has the same objectives which are to provide information and leisure to the users. It also used Unity 3D for game development and Adobe Photoshop for the design.</w:t>
+        <w:t xml:space="preserve">This is related to the game because it has the same objectives which </w:t>
+      </w:r>
+      <w:r>
+        <w:t>are</w:t>
+      </w:r>
+      <w:r>
+        <w:t xml:space="preserve"> to enhance cognitive skills by providing educational materials in the game and the study also used RAD Methodology.</w:t>
       </w:r>
     </w:p>
     <w:p>
@@ -5917,83 +5725,20 @@
         <w:pStyle w:val="NormalWeb"/>
         <w:spacing w:before="0" w:beforeAutospacing="0" w:after="0" w:afterAutospacing="0" w:line="480" w:lineRule="auto"/>
         <w:ind w:left="720" w:hanging="720"/>
+        <w:jc w:val="both"/>
         <w:rPr>
           <w:rFonts w:ascii="Arial" w:hAnsi="Arial" w:cs="Arial"/>
           <w:sz w:val="22"/>
           <w:szCs w:val="22"/>
         </w:rPr>
       </w:pPr>
-      <w:proofErr w:type="spellStart"/>
       <w:r>
         <w:rPr>
           <w:rFonts w:ascii="Arial" w:hAnsi="Arial" w:cs="Arial"/>
           <w:sz w:val="22"/>
           <w:szCs w:val="22"/>
         </w:rPr>
-        <w:t>Autriz</w:t>
-      </w:r>
-      <w:proofErr w:type="spellEnd"/>
-      <w:r>
-        <w:rPr>
-          <w:rFonts w:ascii="Arial" w:hAnsi="Arial" w:cs="Arial"/>
-          <w:sz w:val="22"/>
-          <w:szCs w:val="22"/>
-        </w:rPr>
-        <w:t xml:space="preserve">, R. J., Casitas, M., Enriquez, G., &amp; </w:t>
-      </w:r>
-      <w:proofErr w:type="spellStart"/>
-      <w:r>
-        <w:rPr>
-          <w:rFonts w:ascii="Arial" w:hAnsi="Arial" w:cs="Arial"/>
-          <w:sz w:val="22"/>
-          <w:szCs w:val="22"/>
-        </w:rPr>
-        <w:t>Nocon</w:t>
-      </w:r>
-      <w:proofErr w:type="spellEnd"/>
-      <w:r>
-        <w:rPr>
-          <w:rFonts w:ascii="Arial" w:hAnsi="Arial" w:cs="Arial"/>
-          <w:sz w:val="22"/>
-          <w:szCs w:val="22"/>
-        </w:rPr>
-        <w:t xml:space="preserve">, K. N. (2016). </w:t>
-      </w:r>
-      <w:proofErr w:type="spellStart"/>
-      <w:r>
-        <w:rPr>
-          <w:rFonts w:ascii="Arial" w:hAnsi="Arial" w:cs="Arial"/>
-          <w:sz w:val="22"/>
-          <w:szCs w:val="22"/>
-        </w:rPr>
-        <w:t>Larong</w:t>
-      </w:r>
-      <w:proofErr w:type="spellEnd"/>
-      <w:r>
-        <w:rPr>
-          <w:rFonts w:ascii="Arial" w:hAnsi="Arial" w:cs="Arial"/>
-          <w:sz w:val="22"/>
-          <w:szCs w:val="22"/>
-        </w:rPr>
-        <w:t xml:space="preserve"> </w:t>
-      </w:r>
-      <w:proofErr w:type="spellStart"/>
-      <w:r>
-        <w:rPr>
-          <w:rFonts w:ascii="Arial" w:hAnsi="Arial" w:cs="Arial"/>
-          <w:sz w:val="22"/>
-          <w:szCs w:val="22"/>
-        </w:rPr>
-        <w:t>Pinoy</w:t>
-      </w:r>
-      <w:proofErr w:type="spellEnd"/>
-      <w:r>
-        <w:rPr>
-          <w:rFonts w:ascii="Arial" w:hAnsi="Arial" w:cs="Arial"/>
-          <w:sz w:val="22"/>
-          <w:szCs w:val="22"/>
-        </w:rPr>
-        <w:t xml:space="preserve">: An Android Game Application. </w:t>
+        <w:t xml:space="preserve">Tan, D. V., Reyes, E. L., Ricasio, J. C., Uy, J. V., &amp; Pineda, V. (2013, March). </w:t>
       </w:r>
       <w:r>
         <w:rPr>
@@ -6003,7 +5748,7 @@
           <w:sz w:val="22"/>
           <w:szCs w:val="22"/>
         </w:rPr>
-        <w:t>International Journal of Computer Science and Information Technology Research</w:t>
+        <w:t>CREATING A COMMUNITY BASED DISASTER RISK MANAGEMENT SYSTEM THAT HIGHLIGHTS RESPONSE METHODS AND RESOURCE ALLOCATION</w:t>
       </w:r>
       <w:r>
         <w:rPr>
@@ -6011,7 +5756,144 @@
           <w:sz w:val="22"/>
           <w:szCs w:val="22"/>
         </w:rPr>
-        <w:t xml:space="preserve">, </w:t>
+        <w:t>. De La Salle University Manila. Retrieved from https://www.dlsu.edu.ph/wp-content/uploads/pdf/conferences/research-congress-proceedings/2013/SEE/SEE-I-001.pdf</w:t>
+      </w:r>
+    </w:p>
+    <w:p>
+      <w:pPr>
+        <w:pStyle w:val="NormalWeb"/>
+        <w:spacing w:before="0" w:beforeAutospacing="0" w:after="0" w:afterAutospacing="0" w:line="480" w:lineRule="auto"/>
+        <w:ind w:left="720" w:hanging="720"/>
+        <w:jc w:val="both"/>
+        <w:rPr>
+          <w:rFonts w:ascii="Arial" w:hAnsi="Arial" w:cs="Arial"/>
+          <w:sz w:val="22"/>
+          <w:szCs w:val="22"/>
+        </w:rPr>
+      </w:pPr>
+    </w:p>
+    <w:p>
+      <w:pPr>
+        <w:rPr>
+          <w:b/>
+        </w:rPr>
+      </w:pPr>
+      <w:r>
+        <w:rPr>
+          <w:b/>
+        </w:rPr>
+        <w:t>HiStorya: A Mobile Game for Araling Panlipunan</w:t>
+      </w:r>
+    </w:p>
+    <w:p>
+      <w:pPr>
+        <w:rPr>
+          <w:b/>
+        </w:rPr>
+      </w:pPr>
+      <w:r>
+        <w:rPr>
+          <w:b/>
+        </w:rPr>
+        <w:t>Abstract</w:t>
+      </w:r>
+    </w:p>
+    <w:p>
+      <w:r>
+        <w:rPr>
+          <w:b/>
+        </w:rPr>
+        <w:tab/>
+      </w:r>
+      <w:r>
+        <w:t>The purpose of this research was to design and develop a game-based mobile learning system for the Araling Panlipunan  (AP) subject to be used as a supplement for Grade 8 students. Its specific goal was to: 1. consolidate relevant information and knowledge about the K-12 curriculum in AP, specifically the a) topics discussed, b) teaching strategies/methods used, and c) teacher evaluation techniques. 2. To learn the students' game preferences; 3. Design and build an interactive learning application based on the a) AP curriculum of Grade 8; b) the students' game preferences. Figure 2 depicts the Android application's main menu. Play Game</w:t>
+      </w:r>
+      <w:r>
+        <w:t>s</w:t>
+      </w:r>
+      <w:r>
+        <w:t xml:space="preserve">, Instructions, Sync, Update, Quit, Music Control, Stats, and About are among the menu items. The game categories are displayed in the Play Game menu. The player's game statistics </w:t>
+      </w:r>
+      <w:r>
+        <w:t>are</w:t>
+      </w:r>
+      <w:r>
+        <w:t xml:space="preserve"> displayed in the stats. The player may upload his stats to an online database and this is allowed by the Sync feature, which the teacher can access for evaluation purposes. It also includes an update feature, which allows the player to download updated questions from the online database. Figure 5 illustrates the four levels of each game category. These levels correspond to the four AP curriculum units. To play the next level, the player must first unlock it. The player must correctly answer the required number of questions to unlock a level. This feature is intended to make learners feel immersed and absorbed while playing the game, as well as to uplift them to continue playing and overcoming the challenges of each game level.</w:t>
+      </w:r>
+      <w:r>
+        <w:t xml:space="preserve"> </w:t>
+      </w:r>
+      <w:r>
+        <w:t>The Quiz game consists of multiple-choice questions, and when the player correctly answers the question, a Trivia associated with the answer is displayed.</w:t>
+      </w:r>
+    </w:p>
+    <w:p>
+      <w:pPr>
+        <w:ind w:firstLine="720"/>
+      </w:pPr>
+      <w:r>
+        <w:t>The Analogy Game allows the player to analyze how the images are related and choose the best word to describe the four images. The Memory Game category seeks to assess students' ability to acknowledge significant images related to Asia. An image is shown, and the player must identify what is being displayed.</w:t>
+      </w:r>
+    </w:p>
+    <w:p>
+      <w:pPr>
+        <w:rPr>
+          <w:b/>
+        </w:rPr>
+      </w:pPr>
+      <w:r>
+        <w:rPr>
+          <w:b/>
+        </w:rPr>
+        <w:t>Synthesis</w:t>
+      </w:r>
+    </w:p>
+    <w:p>
+      <w:r>
+        <w:tab/>
+      </w:r>
+      <w:r>
+        <w:t xml:space="preserve">This is related to the study because the objective of this research is to develop an android application game that promotes awareness of </w:t>
+      </w:r>
+      <w:r>
+        <w:t>a</w:t>
+      </w:r>
+      <w:r>
+        <w:t xml:space="preserve"> certain subject also to build an interactive phase of learning with the users which will enhance their cognitive and locomotor skills by playing the game.</w:t>
+      </w:r>
+    </w:p>
+    <w:p>
+      <w:pPr>
+        <w:rPr>
+          <w:b/>
+        </w:rPr>
+      </w:pPr>
+      <w:r>
+        <w:rPr>
+          <w:b/>
+        </w:rPr>
+        <w:t>Reference</w:t>
+      </w:r>
+    </w:p>
+    <w:p>
+      <w:pPr>
+        <w:pStyle w:val="NormalWeb"/>
+        <w:spacing w:before="0" w:beforeAutospacing="0" w:after="0" w:afterAutospacing="0" w:line="480" w:lineRule="auto"/>
+        <w:ind w:left="720" w:hanging="720"/>
+        <w:jc w:val="both"/>
+        <w:rPr>
+          <w:rFonts w:ascii="Arial" w:hAnsi="Arial" w:cs="Arial"/>
+          <w:sz w:val="22"/>
+          <w:szCs w:val="22"/>
+        </w:rPr>
+      </w:pPr>
+      <w:r>
+        <w:rPr>
+          <w:rFonts w:ascii="Arial" w:hAnsi="Arial" w:cs="Arial"/>
+          <w:sz w:val="22"/>
+          <w:szCs w:val="22"/>
+        </w:rPr>
+        <w:t xml:space="preserve">Nisperos, S. F., Miguel, Z. G. P., &amp; Salvador, R. (2014). HiStorya: A Mobile Game for Araling Panlipunan. </w:t>
       </w:r>
       <w:r>
         <w:rPr>
@@ -6021,7 +5903,7 @@
           <w:sz w:val="22"/>
           <w:szCs w:val="22"/>
         </w:rPr>
-        <w:t>4</w:t>
+        <w:t>International Journal on Open and Distance E-Learning</w:t>
       </w:r>
       <w:r>
         <w:rPr>
@@ -6029,7 +5911,25 @@
           <w:sz w:val="22"/>
           <w:szCs w:val="22"/>
         </w:rPr>
-        <w:t>(2), 127–141. Retrieved from https://researchpublish.com//upload/book/Larong%20Pinoy-3123.pdf</w:t>
+        <w:t xml:space="preserve">, </w:t>
+      </w:r>
+      <w:r>
+        <w:rPr>
+          <w:rFonts w:ascii="Arial" w:hAnsi="Arial" w:cs="Arial"/>
+          <w:i/>
+          <w:iCs/>
+          <w:sz w:val="22"/>
+          <w:szCs w:val="22"/>
+        </w:rPr>
+        <w:t>1</w:t>
+      </w:r>
+      <w:r>
+        <w:rPr>
+          <w:rFonts w:ascii="Arial" w:hAnsi="Arial" w:cs="Arial"/>
+          <w:sz w:val="22"/>
+          <w:szCs w:val="22"/>
+        </w:rPr>
+        <w:t>(2). https://doi.org/10.13140/RG.2.1.2759.4000</w:t>
       </w:r>
     </w:p>
     <w:p>
@@ -6044,8 +5944,119 @@
           <w:szCs w:val="22"/>
         </w:rPr>
       </w:pPr>
-      <w:bookmarkStart w:id="14" w:name="_GoBack"/>
-      <w:bookmarkEnd w:id="14"/>
+    </w:p>
+    <w:p>
+      <w:pPr>
+        <w:rPr>
+          <w:b/>
+        </w:rPr>
+      </w:pPr>
+      <w:r>
+        <w:rPr>
+          <w:b/>
+        </w:rPr>
+        <w:t>Quizzes: Quiz Application Development Using Android-Based MIT APP Inventor Platform</w:t>
+      </w:r>
+    </w:p>
+    <w:p>
+      <w:pPr>
+        <w:rPr>
+          <w:b/>
+        </w:rPr>
+      </w:pPr>
+      <w:r>
+        <w:rPr>
+          <w:b/>
+        </w:rPr>
+        <w:t>Abstract</w:t>
+      </w:r>
+    </w:p>
+    <w:p>
+      <w:r>
+        <w:rPr>
+          <w:b/>
+        </w:rPr>
+        <w:tab/>
+      </w:r>
+      <w:r>
+        <w:t>This project focuses on the creation of an Android-based multiple-choice question examination system known as Quizzes.</w:t>
+      </w:r>
+      <w:r>
+        <w:t xml:space="preserve"> </w:t>
+      </w:r>
+      <w:r>
+        <w:t>This application was created for educational purposes, letting the users practice multiple-choice questions for provincial and national examinations.</w:t>
+      </w:r>
+      <w:r>
+        <w:t xml:space="preserve"> </w:t>
+      </w:r>
+      <w:r>
+        <w:t>The application's objective is to allow the users to practice for subjective assessments used for admissions and recruitment, focusing on the Computer Science field.</w:t>
+      </w:r>
+      <w:r>
+        <w:t xml:space="preserve"> </w:t>
+      </w:r>
+      <w:r>
+        <w:t>This quiz app has three main modules:</w:t>
+      </w:r>
+      <w:r>
+        <w:t xml:space="preserve"> (i)</w:t>
+      </w:r>
+      <w:r>
+        <w:t xml:space="preserve"> computer science, (ii) verbal, and (iii) analytical. There are several sub-categories within the computer science and verbal modules. This quiz has three functions: I hinting, (ii) skipping, and (iii) pausing/lifelines. A user can only use these functions once.</w:t>
+      </w:r>
+      <w:r>
+        <w:t xml:space="preserve"> </w:t>
+      </w:r>
+      <w:r>
+        <w:t>During quiz play, it displays progress feedback, and at the end, the app displays the result. Students and learners are required to prepare for various examinations directly through the use of Smart-Phones and tablets in their hands. The primary goal of this project is to help students learn, gain, and improve their knowledge skills.</w:t>
+      </w:r>
+      <w:r>
+        <w:t xml:space="preserve"> </w:t>
+      </w:r>
+      <w:r>
+        <w:t>Meanwhile, our application entertains them so that they can prepare for interviews, entrance exams, or any other corresponding purposes in a good mood and are not bored or frustrated by the dullness of the application. We created the application to allow users to take short quizzes using portable devices such as smartphones and tablets. The goal of this project is to create an Android-based system that includes the following features: I a question bank, (ii) a timer, (iii) lifelines, (iv) data storage, and (v) multimedia support (pictures, snapshots, tables). The goal of developing this Quiz app is to assist users in preparing for necessary educational purposes in the Computer Science and IT fields by making it accessible directly on their Android phones. Users can use our app to learn and prepare for interviews, tests, and exams on Android phones, as well as to increase their general knowledge of Computer Science, Verbal, and Analytical, anywhere and at any time.</w:t>
+      </w:r>
+    </w:p>
+    <w:p>
+      <w:pPr>
+        <w:rPr>
+          <w:b/>
+        </w:rPr>
+      </w:pPr>
+      <w:r>
+        <w:rPr>
+          <w:b/>
+        </w:rPr>
+        <w:t>Synthesis</w:t>
+      </w:r>
+    </w:p>
+    <w:p>
+      <w:r>
+        <w:tab/>
+      </w:r>
+      <w:r>
+        <w:t xml:space="preserve">This is related to the study because the objective of this research is to develop an android application game that promotes awareness of </w:t>
+      </w:r>
+      <w:r>
+        <w:t>a</w:t>
+      </w:r>
+      <w:r>
+        <w:t xml:space="preserve"> certain subject also to build an interactive phase of learning with the users which will enhance their cognitive and locomotor skills by playing the game.</w:t>
+      </w:r>
+    </w:p>
+    <w:p>
+      <w:pPr>
+        <w:rPr>
+          <w:b/>
+        </w:rPr>
+      </w:pPr>
+      <w:r>
+        <w:rPr>
+          <w:b/>
+        </w:rPr>
+        <w:t>Reference</w:t>
+      </w:r>
     </w:p>
     <w:p>
       <w:pPr>
@@ -6059,6 +6070,50 @@
           <w:szCs w:val="22"/>
         </w:rPr>
       </w:pPr>
+      <w:r>
+        <w:rPr>
+          <w:rFonts w:ascii="Arial" w:hAnsi="Arial" w:cs="Arial"/>
+          <w:sz w:val="22"/>
+          <w:szCs w:val="22"/>
+        </w:rPr>
+        <w:t xml:space="preserve">Zubair, M., Sana, I., Nasir, K., Iqbal, H., Masud, F., &amp; Ismail, S. (2016). Quizzes: Quiz Application Development Using Android-Based MIT APP Inventor Platform. </w:t>
+      </w:r>
+      <w:r>
+        <w:rPr>
+          <w:rFonts w:ascii="Arial" w:hAnsi="Arial" w:cs="Arial"/>
+          <w:i/>
+          <w:iCs/>
+          <w:sz w:val="22"/>
+          <w:szCs w:val="22"/>
+        </w:rPr>
+        <w:t>International Journal of Advanced Computer Science and Applications</w:t>
+      </w:r>
+      <w:r>
+        <w:rPr>
+          <w:rFonts w:ascii="Arial" w:hAnsi="Arial" w:cs="Arial"/>
+          <w:sz w:val="22"/>
+          <w:szCs w:val="22"/>
+        </w:rPr>
+        <w:t xml:space="preserve">, </w:t>
+      </w:r>
+      <w:r>
+        <w:rPr>
+          <w:rFonts w:ascii="Arial" w:hAnsi="Arial" w:cs="Arial"/>
+          <w:i/>
+          <w:iCs/>
+          <w:sz w:val="22"/>
+          <w:szCs w:val="22"/>
+        </w:rPr>
+        <w:t>7</w:t>
+      </w:r>
+      <w:r>
+        <w:rPr>
+          <w:rFonts w:ascii="Arial" w:hAnsi="Arial" w:cs="Arial"/>
+          <w:sz w:val="22"/>
+          <w:szCs w:val="22"/>
+        </w:rPr>
+        <w:t>(5). https://doi.org/10.14569/ijacsa.2016.070508</w:t>
+      </w:r>
     </w:p>
     <w:p>
       <w:pPr>
@@ -6074,6 +6129,19 @@
       </w:pPr>
     </w:p>
     <w:p>
+      <w:pPr>
+        <w:pStyle w:val="NormalWeb"/>
+        <w:spacing w:before="0" w:beforeAutospacing="0" w:after="0" w:afterAutospacing="0" w:line="480" w:lineRule="auto"/>
+        <w:ind w:left="720" w:hanging="720"/>
+        <w:jc w:val="both"/>
+        <w:rPr>
+          <w:rFonts w:ascii="Arial" w:hAnsi="Arial" w:cs="Arial"/>
+          <w:sz w:val="22"/>
+          <w:szCs w:val="22"/>
+        </w:rPr>
+      </w:pPr>
+    </w:p>
+    <w:p>
       <w:r>
         <w:br w:type="page"/>
       </w:r>
@@ -6109,15 +6177,7 @@
         <w:t>The theoretical framework of the study contains information about the</w:t>
       </w:r>
       <w:r>
-        <w:t xml:space="preserve"> existing theories and ideas that are used within the development of the study. It explains and gives elaboration to these concepts </w:t>
-      </w:r>
-      <w:proofErr w:type="gramStart"/>
-      <w:r>
-        <w:t>in order to</w:t>
-      </w:r>
-      <w:proofErr w:type="gramEnd"/>
-      <w:r>
-        <w:t xml:space="preserve"> facilitate a better understanding of the core concepts that build the game application.</w:t>
+        <w:t xml:space="preserve"> existing theories and ideas that are used within the development of the study. It explains and gives elaboration to these concepts in order to facilitate a better understanding of the core concepts that build the game application.</w:t>
       </w:r>
     </w:p>
     <w:p/>
@@ -6193,6 +6253,7 @@
           <w:id w:val="-1303300365"/>
           <w:citation/>
         </w:sdtPr>
+        <w:sdtEndPr/>
         <w:sdtContent>
           <w:r>
             <w:fldChar w:fldCharType="begin"/>
@@ -6258,6 +6319,7 @@
           <w:id w:val="1825304981"/>
           <w:citation/>
         </w:sdtPr>
+        <w:sdtEndPr/>
         <w:sdtContent>
           <w:r>
             <w:fldChar w:fldCharType="begin"/>
@@ -6323,6 +6385,7 @@
           <w:id w:val="254792663"/>
           <w:citation/>
         </w:sdtPr>
+        <w:sdtEndPr/>
         <w:sdtContent>
           <w:r>
             <w:fldChar w:fldCharType="begin"/>
@@ -6372,34 +6435,10 @@
     <w:p>
       <w:r>
         <w:tab/>
-        <w:t xml:space="preserve">Adobe Photoshop is a very popular raster image editing software application. It enables users and enthusiasts to complexly edit or manipulate images </w:t>
-      </w:r>
-      <w:proofErr w:type="gramStart"/>
-      <w:r>
-        <w:t>through the use of</w:t>
-      </w:r>
-      <w:proofErr w:type="gramEnd"/>
-      <w:r>
-        <w:t xml:space="preserve"> layers and numerous tools that are essential in the editing process.</w:t>
-      </w:r>
-      <w:r>
-        <w:t xml:space="preserve"> It was created by brothers Thomas and John Knoll in 1988. </w:t>
-      </w:r>
-      <w:proofErr w:type="gramStart"/>
-      <w:r>
-        <w:t>Later on</w:t>
-      </w:r>
-      <w:proofErr w:type="gramEnd"/>
-      <w:r>
-        <w:t xml:space="preserve">, it was sold to Adobe Systems and was named “Photoshop.” Adobe Photoshop now became the </w:t>
-      </w:r>
-      <w:proofErr w:type="spellStart"/>
-      <w:r>
-        <w:t>defacto</w:t>
-      </w:r>
-      <w:proofErr w:type="spellEnd"/>
-      <w:r>
-        <w:t xml:space="preserve"> standard when it comes to image manipulation and raster-based editing of images</w:t>
+        <w:t>Adobe Photoshop is a very popular raster image editing software application. It enables users and enthusiasts to complexly edit or manipulate images through the use of layers and numerous tools that are essential in the editing process.</w:t>
+      </w:r>
+      <w:r>
+        <w:t xml:space="preserve"> It was created by brothers Thomas and John Knoll in 1988. Later on, it was sold to Adobe Systems and was named “Photoshop.” Adobe Photoshop now became the defacto standard when it comes to image manipulation and raster-based editing of images</w:t>
       </w:r>
       <w:r>
         <w:t xml:space="preserve"> as it is packed with different comprehensive tools that can make anything possible through editing</w:t>
@@ -6412,6 +6451,7 @@
           <w:id w:val="2016719518"/>
           <w:citation/>
         </w:sdtPr>
+        <w:sdtEndPr/>
         <w:sdtContent>
           <w:r>
             <w:fldChar w:fldCharType="begin"/>
@@ -6455,15 +6495,7 @@
     <w:p>
       <w:r>
         <w:tab/>
-        <w:t xml:space="preserve">Visual Studio Code or also known as VSC served as the game’s Integrated Development Environment (IDE). Although VSC is not entirely an IDE it </w:t>
-      </w:r>
-      <w:proofErr w:type="gramStart"/>
-      <w:r>
-        <w:t>is capable of operating</w:t>
-      </w:r>
-      <w:proofErr w:type="gramEnd"/>
-      <w:r>
-        <w:t xml:space="preserve"> under such </w:t>
+        <w:t xml:space="preserve">Visual Studio Code or also known as VSC served as the game’s Integrated Development Environment (IDE). Although VSC is not entirely an IDE it is capable of operating under such </w:t>
       </w:r>
       <w:r>
         <w:t>conditions</w:t>
@@ -6485,6 +6517,7 @@
           <w:id w:val="-795913367"/>
           <w:citation/>
         </w:sdtPr>
+        <w:sdtEndPr/>
         <w:sdtContent>
           <w:r>
             <w:fldChar w:fldCharType="begin"/>
@@ -6544,6 +6577,7 @@
           <w:id w:val="-1763064117"/>
           <w:citation/>
         </w:sdtPr>
+        <w:sdtEndPr/>
         <w:sdtContent>
           <w:r>
             <w:fldChar w:fldCharType="begin"/>
@@ -6606,6 +6640,7 @@
           <w:id w:val="-1754734173"/>
           <w:citation/>
         </w:sdtPr>
+        <w:sdtEndPr/>
         <w:sdtContent>
           <w:r>
             <w:fldChar w:fldCharType="begin"/>
@@ -6659,6 +6694,7 @@
           <w:id w:val="762659876"/>
           <w:citation/>
         </w:sdtPr>
+        <w:sdtEndPr/>
         <w:sdtContent>
           <w:r>
             <w:fldChar w:fldCharType="begin"/>
@@ -12340,21 +12376,21 @@
     <w:charset w:val="00"/>
     <w:family w:val="swiss"/>
     <w:pitch w:val="variable"/>
-    <w:sig w:usb0="E0002AFF" w:usb1="C0007843" w:usb2="00000009" w:usb3="00000000" w:csb0="000001FF" w:csb1="00000000"/>
+    <w:sig w:usb0="E0002EFF" w:usb1="C000785B" w:usb2="00000009" w:usb3="00000000" w:csb0="000001FF" w:csb1="00000000"/>
   </w:font>
   <w:font w:name="Calibri">
     <w:panose1 w:val="020F0502020204030204"/>
     <w:charset w:val="00"/>
     <w:family w:val="swiss"/>
     <w:pitch w:val="variable"/>
-    <w:sig w:usb0="E1002AFF" w:usb1="4000ACFF" w:usb2="00000009" w:usb3="00000000" w:csb0="000001FF" w:csb1="00000000"/>
+    <w:sig w:usb0="E4002EFF" w:usb1="C000247B" w:usb2="00000009" w:usb3="00000000" w:csb0="000001FF" w:csb1="00000000"/>
   </w:font>
   <w:font w:name="Times New Roman">
     <w:panose1 w:val="02020603050405020304"/>
     <w:charset w:val="00"/>
     <w:family w:val="roman"/>
     <w:pitch w:val="variable"/>
-    <w:sig w:usb0="E0002AFF" w:usb1="C0007841" w:usb2="00000009" w:usb3="00000000" w:csb0="000001FF" w:csb1="00000000"/>
+    <w:sig w:usb0="E0002EFF" w:usb1="C000785B" w:usb2="00000009" w:usb3="00000000" w:csb0="000001FF" w:csb1="00000000"/>
   </w:font>
   <w:font w:name="Courier New">
     <w:panose1 w:val="02070309020205020404"/>
@@ -12382,7 +12418,7 @@
     <w:charset w:val="00"/>
     <w:family w:val="swiss"/>
     <w:pitch w:val="variable"/>
-    <w:sig w:usb0="A0002AEF" w:usb1="4000207B" w:usb2="00000000" w:usb3="00000000" w:csb0="000001FF" w:csb1="00000000"/>
+    <w:sig w:usb0="E4002EFF" w:usb1="C000247B" w:usb2="00000009" w:usb3="00000000" w:csb0="000001FF" w:csb1="00000000"/>
   </w:font>
   <w:font w:name="ArialMT">
     <w:altName w:val="Arial"/>
@@ -12432,6 +12468,7 @@
     <w:rsid w:val="008C6347"/>
     <w:rsid w:val="00985164"/>
     <w:rsid w:val="00A25380"/>
+    <w:rsid w:val="00AE2FE0"/>
     <w:rsid w:val="00D02F80"/>
     <w:rsid w:val="00DC2945"/>
     <w:rsid w:val="00E30ACE"/>
@@ -13815,6 +13852,111 @@
     </b:Author>
     <b:RefOrder>29</b:RefOrder>
   </b:Source>
+  <b:Source>
+    <b:Tag>Tan13</b:Tag>
+    <b:SourceType>Report</b:SourceType>
+    <b:Guid>{E519A3ED-8880-4B1A-B187-F1220A4B72B4}</b:Guid>
+    <b:Title>CREATING A COMMUNITY BASED DISASTER RISK MANAGEMENT SYSTEM THAT HIGHLIGHTS RESPONSE METHODS AND RESOURCE ALLOCATION</b:Title>
+    <b:Year>2013</b:Year>
+    <b:Publisher>De La Salle University Manila</b:Publisher>
+    <b:URL>https://www.dlsu.edu.ph/wp-content/uploads/pdf/conferences/research-congress-proceedings/2013/SEE/SEE-I-001.pdf</b:URL>
+    <b:Author>
+      <b:Author>
+        <b:NameList>
+          <b:Person>
+            <b:Last>Tan</b:Last>
+            <b:Middle>T.</b:Middle>
+            <b:First>Debbie Valerie</b:First>
+          </b:Person>
+          <b:Person>
+            <b:Last>Reyes</b:Last>
+            <b:Middle>P.</b:Middle>
+            <b:First>Enrico Luis</b:First>
+          </b:Person>
+          <b:Person>
+            <b:Last>Ricasio</b:Last>
+            <b:Middle>P.</b:Middle>
+            <b:First>Jan Carmel</b:First>
+          </b:Person>
+          <b:Person>
+            <b:Last>Uy</b:Last>
+            <b:Middle>Y.</b:Middle>
+            <b:First>Jerald Vincent</b:First>
+          </b:Person>
+          <b:Person>
+            <b:Last>Pineda</b:Last>
+            <b:Middle>G.</b:Middle>
+            <b:First>Victoria</b:First>
+          </b:Person>
+        </b:NameList>
+      </b:Author>
+    </b:Author>
+    <b:RefOrder>30</b:RefOrder>
+  </b:Source>
+  <b:Source>
+    <b:Tag>Nis14</b:Tag>
+    <b:SourceType>JournalArticle</b:SourceType>
+    <b:Guid>{BF5E1881-F743-4DFC-89C0-F0509E1750E8}</b:Guid>
+    <b:Title>HiStorya: A Mobile Game for Araling Panlipunan</b:Title>
+    <b:Year>2014</b:Year>
+    <b:JournalName>International Journal on Open and Distance e-Learning</b:JournalName>
+    <b:URL>https://www.researchgate.net/publication/293886040_HiStorya_A_Mobile_Game_for_Araling_Panlipunan</b:URL>
+    <b:DOI>10.13140/RG.2.1.2759.4000</b:DOI>
+    <b:Author>
+      <b:Author>
+        <b:NameList>
+          <b:Person>
+            <b:Last>Nisperos</b:Last>
+            <b:First>Saturnina Fabian</b:First>
+          </b:Person>
+          <b:Person>
+            <b:Last>Miguel</b:Last>
+            <b:First>Zeus Gean Paul</b:First>
+          </b:Person>
+          <b:Person>
+            <b:Last>Salvador</b:Last>
+            <b:First>Ritzmann</b:First>
+          </b:Person>
+        </b:NameList>
+      </b:Author>
+    </b:Author>
+    <b:RefOrder>31</b:RefOrder>
+  </b:Source>
+  <b:Source>
+    <b:Tag>Asg16</b:Tag>
+    <b:SourceType>JournalArticle</b:SourceType>
+    <b:Guid>{F20673D8-FC5C-4916-A1A2-289CBC1497B5}</b:Guid>
+    <b:Title>Quizzes: Quiz Application Development Using Android-Based MIT APP Inventor Platform</b:Title>
+    <b:JournalName>International Journal of Advanced Computer Science and Applications</b:JournalName>
+    <b:Year>2016</b:Year>
+    <b:Volume>7</b:Volume>
+    <b:Issue>5</b:Issue>
+    <b:URL>https://www.researchgate.net/publication/303753457_Quizzes_Quiz_Application_Development_Using_Android-Based_MIT_APP_Inventor_Platform</b:URL>
+    <b:DOI>10.14569/ijacsa.2016.070508</b:DOI>
+    <b:Author>
+      <b:Author>
+        <b:NameList>
+          <b:Person>
+            <b:Last>Asghar</b:Last>
+            <b:First>Muhammad Zubair</b:First>
+          </b:Person>
+          <b:Person>
+            <b:Last>Sana</b:Last>
+            <b:First>Iqra</b:First>
+          </b:Person>
+          <b:Person>
+            <b:Last>Nasir</b:Last>
+            <b:First>Kushbo</b:First>
+          </b:Person>
+          <b:Person>
+            <b:Last>Iqbal</b:Last>
+            <b:First>Hina</b:First>
+          </b:Person>
+        </b:NameList>
+      </b:Author>
+    </b:Author>
+    <b:RefOrder>32</b:RefOrder>
+  </b:Source>
 </b:Sources>
 </file>
 
@@ -13827,7 +13969,7 @@
 </file>
 
 <file path=customXml/itemProps2.xml><?xml version="1.0" encoding="utf-8"?>
-<ds:datastoreItem xmlns:ds="http://schemas.openxmlformats.org/officeDocument/2006/customXml" ds:itemID="{700210E4-F04A-49D8-BA19-D0A7609908B0}">
+<ds:datastoreItem xmlns:ds="http://schemas.openxmlformats.org/officeDocument/2006/customXml" ds:itemID="{E794D1F7-8D7E-4C12-AA25-983F4DD11986}">
   <ds:schemaRefs>
     <ds:schemaRef ds:uri="http://schemas.openxmlformats.org/officeDocument/2006/bibliography"/>
   </ds:schemaRefs>

</xml_diff>